<commit_message>
Actualizado "Pedregal" según correciones del JDC. Corregido documento de Word para que no inicie el control de cambios, movidas las entradas a su propia carpeta dentro del lote de pruebas, y creadas las salidas esperadas como archivos. Modificada la documentación de los casos de prueba reemplazando el "nombre" por "archivo de entrada".
</commit_message>
<xml_diff>
--- a/practica1/trunk/Pedregal/Pedregal_DocumentaciónLoteDePruebas.docx
+++ b/practica1/trunk/Pedregal/Pedregal_DocumentaciónLoteDePruebas.docx
@@ -684,10 +684,7 @@
               </w:rPr>
             </w:pPr>
             <w:r>
-              <w:t>Construcción posible (caso base)</w:t>
-            </w:r>
-            <w:r>
-              <w:t>.</w:t>
+              <w:t>00_CONSIGNA_caso_base.in</w:t>
             </w:r>
           </w:p>
         </w:tc>
@@ -809,6 +806,12 @@
                 <w:i/>
               </w:rPr>
               <w:t>00_</w:t>
+            </w:r>
+            <w:r>
+              <w:rPr>
+                <w:i/>
+              </w:rPr>
+              <w:t>CONSIGNA_</w:t>
             </w:r>
             <w:r>
               <w:rPr>
@@ -885,7 +888,7 @@
                 <v:shape id="_x0000_s1026" type="#_x0000_t75" style="position:absolute;margin-left:201.2pt;margin-top:9.4pt;width:156pt;height:120.75pt;z-index:251659264;mso-position-horizontal-relative:text;mso-position-vertical-relative:text;mso-width-relative:page;mso-height-relative:page">
                   <v:imagedata r:id="rId8" o:title=""/>
                 </v:shape>
-                <o:OLEObject Type="Embed" ProgID="PBrush" ShapeID="_x0000_s1026" DrawAspect="Content" ObjectID="_1427750026" r:id="rId9"/>
+                <o:OLEObject Type="Embed" ProgID="PBrush" ShapeID="_x0000_s1026" DrawAspect="Content" ObjectID="_1428912609" r:id="rId9"/>
               </w:pict>
             </w:r>
             <w:r>
@@ -1134,6 +1137,12 @@
               <w:rPr>
                 <w:i/>
               </w:rPr>
+              <w:t>CONSIGNA_</w:t>
+            </w:r>
+            <w:r>
+              <w:rPr>
+                <w:i/>
+              </w:rPr>
               <w:t>caso_base</w:t>
             </w:r>
             <w:r>
@@ -1213,6 +1222,66 @@
                 <w:sz w:val="20"/>
               </w:rPr>
               <w:t>S</w:t>
+            </w:r>
+          </w:p>
+        </w:tc>
+      </w:tr>
+      <w:tr>
+        <w:trPr>
+          <w:cnfStyle w:val="000000100000" w:firstRow="0" w:lastRow="0" w:firstColumn="0" w:lastColumn="0" w:oddVBand="0" w:evenVBand="0" w:oddHBand="1" w:evenHBand="0" w:firstRowFirstColumn="0" w:firstRowLastColumn="0" w:lastRowFirstColumn="0" w:lastRowLastColumn="0"/>
+          <w:trHeight w:val="964"/>
+        </w:trPr>
+        <w:tc>
+          <w:tcPr>
+            <w:cnfStyle w:val="001000000000" w:firstRow="0" w:lastRow="0" w:firstColumn="1" w:lastColumn="0" w:oddVBand="0" w:evenVBand="0" w:oddHBand="0" w:evenHBand="0" w:firstRowFirstColumn="0" w:firstRowLastColumn="0" w:lastRowFirstColumn="0" w:lastRowLastColumn="0"/>
+            <w:tcW w:w="2093" w:type="dxa"/>
+            <w:shd w:val="clear" w:color="auto" w:fill="92CDDC" w:themeFill="accent5" w:themeFillTint="99"/>
+            <w:vAlign w:val="center"/>
+          </w:tcPr>
+          <w:p>
+            <w:pPr>
+              <w:jc w:val="right"/>
+            </w:pPr>
+            <w:r>
+              <w:t>NOTAS</w:t>
+            </w:r>
+          </w:p>
+        </w:tc>
+        <w:tc>
+          <w:tcPr>
+            <w:tcW w:w="7793" w:type="dxa"/>
+            <w:vAlign w:val="center"/>
+          </w:tcPr>
+          <w:p>
+            <w:pPr>
+              <w:cnfStyle w:val="000000100000" w:firstRow="0" w:lastRow="0" w:firstColumn="0" w:lastColumn="0" w:oddVBand="0" w:evenVBand="0" w:oddHBand="1" w:evenHBand="0" w:firstRowFirstColumn="0" w:firstRowLastColumn="0" w:lastRowFirstColumn="0" w:lastRowLastColumn="0"/>
+              <w:rPr>
+                <w:b/>
+                <w:color w:val="FF0000"/>
+              </w:rPr>
+            </w:pPr>
+            <w:r>
+              <w:rPr>
+                <w:b/>
+                <w:color w:val="FF0000"/>
+              </w:rPr>
+              <w:t>EXISTEN MÚLTIPLES SOLUCIONES.</w:t>
+            </w:r>
+          </w:p>
+          <w:p>
+            <w:pPr>
+              <w:cnfStyle w:val="000000100000" w:firstRow="0" w:lastRow="0" w:firstColumn="0" w:lastColumn="0" w:oddVBand="0" w:evenVBand="0" w:oddHBand="1" w:evenHBand="0" w:firstRowFirstColumn="0" w:firstRowLastColumn="0" w:lastRowFirstColumn="0" w:lastRowLastColumn="0"/>
+              <w:rPr>
+                <w:b/>
+                <w:bCs/>
+                <w:color w:val="FFFFFF" w:themeColor="background1"/>
+              </w:rPr>
+            </w:pPr>
+            <w:r>
+              <w:t>El archivo de salida es “propuesto” como una posible solución.</w:t>
+            </w:r>
+            <w:r>
+              <w:t xml:space="preserve"> Utilizar programa probador según criterio.</w:t>
             </w:r>
           </w:p>
         </w:tc>
@@ -1335,10 +1404,7 @@
               </w:rPr>
             </w:pPr>
             <w:r>
-              <w:t>Construcción posible (caso minimalista)</w:t>
-            </w:r>
-            <w:r>
-              <w:t>.</w:t>
+              <w:t>01_caso_minimalista.</w:t>
             </w:r>
           </w:p>
         </w:tc>
@@ -1534,7 +1600,7 @@
                 <v:shape id="_x0000_s1030" type="#_x0000_t75" style="position:absolute;margin-left:276.5pt;margin-top:6.8pt;width:47.25pt;height:36pt;z-index:251661312;mso-position-horizontal-relative:text;mso-position-vertical-relative:text;mso-width-relative:page;mso-height-relative:page">
                   <v:imagedata r:id="rId10" o:title=""/>
                 </v:shape>
-                <o:OLEObject Type="Embed" ProgID="PBrush" ShapeID="_x0000_s1030" DrawAspect="Content" ObjectID="_1427750027" r:id="rId11"/>
+                <o:OLEObject Type="Embed" ProgID="PBrush" ShapeID="_x0000_s1030" DrawAspect="Content" ObjectID="_1428912610" r:id="rId11"/>
               </w:pict>
             </w:r>
             <w:r>
@@ -1742,6 +1808,65 @@
                 <w:sz w:val="20"/>
               </w:rPr>
               <w:t>S</w:t>
+            </w:r>
+          </w:p>
+        </w:tc>
+      </w:tr>
+      <w:tr>
+        <w:trPr>
+          <w:cnfStyle w:val="000000100000" w:firstRow="0" w:lastRow="0" w:firstColumn="0" w:lastColumn="0" w:oddVBand="0" w:evenVBand="0" w:oddHBand="1" w:evenHBand="0" w:firstRowFirstColumn="0" w:firstRowLastColumn="0" w:lastRowFirstColumn="0" w:lastRowLastColumn="0"/>
+          <w:trHeight w:val="964"/>
+        </w:trPr>
+        <w:tc>
+          <w:tcPr>
+            <w:cnfStyle w:val="001000000000" w:firstRow="0" w:lastRow="0" w:firstColumn="1" w:lastColumn="0" w:oddVBand="0" w:evenVBand="0" w:oddHBand="0" w:evenHBand="0" w:firstRowFirstColumn="0" w:firstRowLastColumn="0" w:lastRowFirstColumn="0" w:lastRowLastColumn="0"/>
+            <w:tcW w:w="2093" w:type="dxa"/>
+            <w:vAlign w:val="center"/>
+          </w:tcPr>
+          <w:p>
+            <w:pPr>
+              <w:jc w:val="right"/>
+            </w:pPr>
+            <w:r>
+              <w:t>NOTAS</w:t>
+            </w:r>
+          </w:p>
+        </w:tc>
+        <w:tc>
+          <w:tcPr>
+            <w:tcW w:w="7793" w:type="dxa"/>
+            <w:vAlign w:val="center"/>
+          </w:tcPr>
+          <w:p>
+            <w:pPr>
+              <w:cnfStyle w:val="000000100000" w:firstRow="0" w:lastRow="0" w:firstColumn="0" w:lastColumn="0" w:oddVBand="0" w:evenVBand="0" w:oddHBand="1" w:evenHBand="0" w:firstRowFirstColumn="0" w:firstRowLastColumn="0" w:lastRowFirstColumn="0" w:lastRowLastColumn="0"/>
+              <w:rPr>
+                <w:b/>
+                <w:color w:val="FF0000"/>
+              </w:rPr>
+            </w:pPr>
+            <w:r>
+              <w:rPr>
+                <w:b/>
+                <w:color w:val="FF0000"/>
+              </w:rPr>
+              <w:t>EXISTEN MÚLTIPLES SOLUCIONES.</w:t>
+            </w:r>
+          </w:p>
+          <w:p>
+            <w:pPr>
+              <w:cnfStyle w:val="000000100000" w:firstRow="0" w:lastRow="0" w:firstColumn="0" w:lastColumn="0" w:oddVBand="0" w:evenVBand="0" w:oddHBand="1" w:evenHBand="0" w:firstRowFirstColumn="0" w:firstRowLastColumn="0" w:lastRowFirstColumn="0" w:lastRowLastColumn="0"/>
+              <w:rPr>
+                <w:b/>
+                <w:bCs/>
+                <w:color w:val="FFFFFF" w:themeColor="background1"/>
+              </w:rPr>
+            </w:pPr>
+            <w:r>
+              <w:t>El archivo de salida es “propuesto” como una posible solución.</w:t>
+            </w:r>
+            <w:r>
+              <w:t xml:space="preserve"> Utilizar programa probador según criterio.</w:t>
             </w:r>
           </w:p>
         </w:tc>
@@ -1859,26 +1984,7 @@
               </w:rPr>
             </w:pPr>
             <w:r>
-              <w:t xml:space="preserve">Construcción </w:t>
-            </w:r>
-            <w:r>
-              <w:t>im</w:t>
-            </w:r>
-            <w:bookmarkStart w:id="1" w:name="_GoBack"/>
-            <w:bookmarkEnd w:id="1"/>
-            <w:r>
-              <w:t xml:space="preserve">posible (caso </w:t>
-            </w:r>
-            <w:proofErr w:type="spellStart"/>
-            <w:r>
-              <w:t>maximal</w:t>
-            </w:r>
-            <w:proofErr w:type="spellEnd"/>
-            <w:r>
-              <w:t>)</w:t>
-            </w:r>
-            <w:r>
-              <w:t>.</w:t>
+              <w:t>02_FATIGA_caso_maximal.in</w:t>
             </w:r>
           </w:p>
         </w:tc>
@@ -2028,6 +2134,12 @@
               <w:rPr>
                 <w:i/>
               </w:rPr>
+              <w:t>FATIGA_</w:t>
+            </w:r>
+            <w:r>
+              <w:rPr>
+                <w:i/>
+              </w:rPr>
               <w:t>caso_maximal</w:t>
             </w:r>
             <w:r>
@@ -2113,6 +2225,8 @@
                 <w:i/>
               </w:rPr>
             </w:pPr>
+            <w:bookmarkStart w:id="1" w:name="_GoBack"/>
+            <w:bookmarkEnd w:id="1"/>
             <w:r>
               <w:rPr>
                 <w:i/>
@@ -2130,6 +2244,12 @@
                 <w:i/>
               </w:rPr>
               <w:t>_</w:t>
+            </w:r>
+            <w:r>
+              <w:rPr>
+                <w:i/>
+              </w:rPr>
+              <w:t>FATIGA_</w:t>
             </w:r>
             <w:r>
               <w:rPr>
@@ -2239,42 +2359,23 @@
       <w:jc w:val="center"/>
       <w:rPr>
         <w:b/>
-        <w:rPrChange w:id="2" w:author="Familia Lucki &amp; Bustos" w:date="2013-04-17T01:09:00Z">
-          <w:rPr/>
-        </w:rPrChange>
       </w:rPr>
-      <w:pPrChange w:id="3" w:author="Familia Lucki &amp; Bustos" w:date="2013-04-17T01:08:00Z">
-        <w:pPr>
-          <w:pStyle w:val="Piedepgina"/>
-        </w:pPr>
-      </w:pPrChange>
     </w:pPr>
-    <w:ins w:id="4" w:author="Familia Lucki &amp; Bustos" w:date="2013-04-17T01:08:00Z">
-      <w:r>
-        <w:rPr>
-          <w:b/>
-          <w:rPrChange w:id="5" w:author="Familia Lucki &amp; Bustos" w:date="2013-04-17T01:09:00Z">
-            <w:rPr/>
-          </w:rPrChange>
-        </w:rPr>
-        <w:fldChar w:fldCharType="begin"/>
-      </w:r>
-      <w:r>
-        <w:rPr>
-          <w:b/>
-          <w:rPrChange w:id="6" w:author="Familia Lucki &amp; Bustos" w:date="2013-04-17T01:09:00Z">
-            <w:rPr/>
-          </w:rPrChange>
-        </w:rPr>
-        <w:instrText xml:space="preserve"> PAGE  \* Arabic  \* MERGEFORMAT </w:instrText>
-      </w:r>
-    </w:ins>
     <w:r>
       <w:rPr>
         <w:b/>
-        <w:rPrChange w:id="7" w:author="Familia Lucki &amp; Bustos" w:date="2013-04-17T01:09:00Z">
-          <w:rPr/>
-        </w:rPrChange>
+      </w:rPr>
+      <w:fldChar w:fldCharType="begin"/>
+    </w:r>
+    <w:r>
+      <w:rPr>
+        <w:b/>
+      </w:rPr>
+      <w:instrText xml:space="preserve"> PAGE  \* Arabic  \* MERGEFORMAT </w:instrText>
+    </w:r>
+    <w:r>
+      <w:rPr>
+        <w:b/>
       </w:rPr>
       <w:fldChar w:fldCharType="separate"/>
     </w:r>
@@ -2285,52 +2386,45 @@
       </w:rPr>
       <w:t>5</w:t>
     </w:r>
-    <w:ins w:id="8" w:author="Familia Lucki &amp; Bustos" w:date="2013-04-17T01:08:00Z">
-      <w:r>
-        <w:rPr>
-          <w:b/>
-          <w:rPrChange w:id="9" w:author="Familia Lucki &amp; Bustos" w:date="2013-04-17T01:09:00Z">
-            <w:rPr/>
-          </w:rPrChange>
-        </w:rPr>
-        <w:fldChar w:fldCharType="end"/>
-      </w:r>
-      <w:r>
-        <w:rPr>
-          <w:b/>
-          <w:rPrChange w:id="10" w:author="Familia Lucki &amp; Bustos" w:date="2013-04-17T01:09:00Z">
-            <w:rPr/>
-          </w:rPrChange>
-        </w:rPr>
-        <w:t xml:space="preserve"> de </w:t>
-      </w:r>
-    </w:ins>
-    <w:ins w:id="11" w:author="Familia Lucki &amp; Bustos" w:date="2013-04-17T01:09:00Z">
-      <w:r>
-        <w:rPr>
-          <w:b/>
-          <w:rPrChange w:id="12" w:author="Familia Lucki &amp; Bustos" w:date="2013-04-17T01:09:00Z">
-            <w:rPr/>
-          </w:rPrChange>
-        </w:rPr>
-        <w:fldChar w:fldCharType="begin"/>
-      </w:r>
-      <w:r>
-        <w:rPr>
-          <w:b/>
-          <w:rPrChange w:id="13" w:author="Familia Lucki &amp; Bustos" w:date="2013-04-17T01:09:00Z">
-            <w:rPr/>
-          </w:rPrChange>
-        </w:rPr>
-        <w:instrText xml:space="preserve"> NUMPAGES  \* Arabic  \* MERGEFORMAT </w:instrText>
-      </w:r>
-    </w:ins>
     <w:r>
       <w:rPr>
         <w:b/>
-        <w:rPrChange w:id="14" w:author="Familia Lucki &amp; Bustos" w:date="2013-04-17T01:09:00Z">
-          <w:rPr/>
-        </w:rPrChange>
+      </w:rPr>
+      <w:fldChar w:fldCharType="end"/>
+    </w:r>
+    <w:r>
+      <w:rPr>
+        <w:b/>
+      </w:rPr>
+      <w:t xml:space="preserve"> </w:t>
+    </w:r>
+    <w:r>
+      <w:rPr>
+        <w:b/>
+      </w:rPr>
+      <w:t>de</w:t>
+    </w:r>
+    <w:r>
+      <w:rPr>
+        <w:b/>
+      </w:rPr>
+      <w:t xml:space="preserve"> </w:t>
+    </w:r>
+    <w:r>
+      <w:rPr>
+        <w:b/>
+      </w:rPr>
+      <w:fldChar w:fldCharType="begin"/>
+    </w:r>
+    <w:r>
+      <w:rPr>
+        <w:b/>
+      </w:rPr>
+      <w:instrText xml:space="preserve"> NUMPAGES  \* Arabic  \* MERGEFORMAT </w:instrText>
+    </w:r>
+    <w:r>
+      <w:rPr>
+        <w:b/>
       </w:rPr>
       <w:fldChar w:fldCharType="separate"/>
     </w:r>
@@ -2341,17 +2435,18 @@
       </w:rPr>
       <w:t>5</w:t>
     </w:r>
-    <w:ins w:id="15" w:author="Familia Lucki &amp; Bustos" w:date="2013-04-17T01:09:00Z">
-      <w:r>
-        <w:rPr>
-          <w:b/>
-          <w:rPrChange w:id="16" w:author="Familia Lucki &amp; Bustos" w:date="2013-04-17T01:09:00Z">
-            <w:rPr/>
-          </w:rPrChange>
-        </w:rPr>
-        <w:fldChar w:fldCharType="end"/>
-      </w:r>
-    </w:ins>
+    <w:r>
+      <w:rPr>
+        <w:b/>
+      </w:rPr>
+      <w:fldChar w:fldCharType="end"/>
+    </w:r>
+    <w:r>
+      <w:rPr>
+        <w:b/>
+      </w:rPr>
+      <w:t xml:space="preserve"> </w:t>
+    </w:r>
   </w:p>
 </w:ftr>
 </file>

</xml_diff>

<commit_message>
Modificacion en .doc de pedregal, se agregaron casos. Tambien se agregan los correspondientes .in y .out a las respectivas carpetas.
</commit_message>
<xml_diff>
--- a/practica1/trunk/Pedregal/Pedregal_DocumentaciónLoteDePruebas.docx
+++ b/practica1/trunk/Pedregal/Pedregal_DocumentaciónLoteDePruebas.docx
@@ -888,7 +888,7 @@
                 <v:shape id="_x0000_s1026" type="#_x0000_t75" style="position:absolute;margin-left:201.2pt;margin-top:9.4pt;width:156pt;height:120.75pt;z-index:251659264;mso-position-horizontal-relative:text;mso-position-vertical-relative:text;mso-width-relative:page;mso-height-relative:page">
                   <v:imagedata r:id="rId8" o:title=""/>
                 </v:shape>
-                <o:OLEObject Type="Embed" ProgID="PBrush" ShapeID="_x0000_s1026" DrawAspect="Content" ObjectID="_1428912609" r:id="rId9"/>
+                <o:OLEObject Type="Embed" ProgID="PBrush" ShapeID="_x0000_s1026" DrawAspect="Content" ObjectID="_1428936794" r:id="rId9"/>
               </w:pict>
             </w:r>
             <w:r>
@@ -1600,7 +1600,7 @@
                 <v:shape id="_x0000_s1030" type="#_x0000_t75" style="position:absolute;margin-left:276.5pt;margin-top:6.8pt;width:47.25pt;height:36pt;z-index:251661312;mso-position-horizontal-relative:text;mso-position-vertical-relative:text;mso-width-relative:page;mso-height-relative:page">
                   <v:imagedata r:id="rId10" o:title=""/>
                 </v:shape>
-                <o:OLEObject Type="Embed" ProgID="PBrush" ShapeID="_x0000_s1030" DrawAspect="Content" ObjectID="_1428912610" r:id="rId11"/>
+                <o:OLEObject Type="Embed" ProgID="PBrush" ShapeID="_x0000_s1030" DrawAspect="Content" ObjectID="_1428936795" r:id="rId11"/>
               </w:pict>
             </w:r>
             <w:r>
@@ -2225,8 +2225,6 @@
                 <w:i/>
               </w:rPr>
             </w:pPr>
-            <w:bookmarkStart w:id="1" w:name="_GoBack"/>
-            <w:bookmarkEnd w:id="1"/>
             <w:r>
               <w:rPr>
                 <w:i/>
@@ -2314,8 +2312,1948 @@
         </w:rPr>
       </w:pPr>
     </w:p>
+    <w:p>
+      <w:pPr>
+        <w:rPr>
+          <w:b/>
+        </w:rPr>
+      </w:pPr>
+      <w:r>
+        <w:rPr>
+          <w:b/>
+        </w:rPr>
+        <w:br w:type="page"/>
+      </w:r>
+    </w:p>
+    <w:tbl>
+      <w:tblPr>
+        <w:tblStyle w:val="Sombreadomedio2-nfasis5"/>
+        <w:tblW w:w="0" w:type="auto"/>
+        <w:tblLook w:val="04A0" w:firstRow="1" w:lastRow="0" w:firstColumn="1" w:lastColumn="0" w:noHBand="0" w:noVBand="1"/>
+      </w:tblPr>
+      <w:tblGrid>
+        <w:gridCol w:w="2093"/>
+        <w:gridCol w:w="7793"/>
+      </w:tblGrid>
+      <w:tr>
+        <w:trPr>
+          <w:cnfStyle w:val="100000000000" w:firstRow="1" w:lastRow="0" w:firstColumn="0" w:lastColumn="0" w:oddVBand="0" w:evenVBand="0" w:oddHBand="0" w:evenHBand="0" w:firstRowFirstColumn="0" w:firstRowLastColumn="0" w:lastRowFirstColumn="0" w:lastRowLastColumn="0"/>
+          <w:trHeight w:val="381"/>
+        </w:trPr>
+        <w:tc>
+          <w:tcPr>
+            <w:cnfStyle w:val="001000000100" w:firstRow="0" w:lastRow="0" w:firstColumn="1" w:lastColumn="0" w:oddVBand="0" w:evenVBand="0" w:oddHBand="0" w:evenHBand="0" w:firstRowFirstColumn="1" w:firstRowLastColumn="0" w:lastRowFirstColumn="0" w:lastRowLastColumn="0"/>
+            <w:tcW w:w="2093" w:type="dxa"/>
+            <w:vAlign w:val="center"/>
+          </w:tcPr>
+          <w:p>
+            <w:pPr>
+              <w:jc w:val="center"/>
+            </w:pPr>
+            <w:r>
+              <w:lastRenderedPageBreak/>
+              <w:t>Caso de Prueba</w:t>
+            </w:r>
+          </w:p>
+        </w:tc>
+        <w:tc>
+          <w:tcPr>
+            <w:tcW w:w="7793" w:type="dxa"/>
+            <w:vAlign w:val="center"/>
+          </w:tcPr>
+          <w:p>
+            <w:pPr>
+              <w:jc w:val="right"/>
+              <w:cnfStyle w:val="100000000000" w:firstRow="1" w:lastRow="0" w:firstColumn="0" w:lastColumn="0" w:oddVBand="0" w:evenVBand="0" w:oddHBand="0" w:evenHBand="0" w:firstRowFirstColumn="0" w:firstRowLastColumn="0" w:lastRowFirstColumn="0" w:lastRowLastColumn="0"/>
+            </w:pPr>
+            <w:r>
+              <w:t>0</w:t>
+            </w:r>
+            <w:r>
+              <w:t>4</w:t>
+            </w:r>
+          </w:p>
+        </w:tc>
+      </w:tr>
+      <w:tr>
+        <w:trPr>
+          <w:cnfStyle w:val="000000100000" w:firstRow="0" w:lastRow="0" w:firstColumn="0" w:lastColumn="0" w:oddVBand="0" w:evenVBand="0" w:oddHBand="1" w:evenHBand="0" w:firstRowFirstColumn="0" w:firstRowLastColumn="0" w:lastRowFirstColumn="0" w:lastRowLastColumn="0"/>
+        </w:trPr>
+        <w:tc>
+          <w:tcPr>
+            <w:cnfStyle w:val="001000000000" w:firstRow="0" w:lastRow="0" w:firstColumn="1" w:lastColumn="0" w:oddVBand="0" w:evenVBand="0" w:oddHBand="0" w:evenHBand="0" w:firstRowFirstColumn="0" w:firstRowLastColumn="0" w:lastRowFirstColumn="0" w:lastRowLastColumn="0"/>
+            <w:tcW w:w="9886" w:type="dxa"/>
+            <w:gridSpan w:val="2"/>
+          </w:tcPr>
+          <w:p/>
+        </w:tc>
+      </w:tr>
+      <w:tr>
+        <w:trPr>
+          <w:trHeight w:val="454"/>
+        </w:trPr>
+        <w:tc>
+          <w:tcPr>
+            <w:cnfStyle w:val="001000000000" w:firstRow="0" w:lastRow="0" w:firstColumn="1" w:lastColumn="0" w:oddVBand="0" w:evenVBand="0" w:oddHBand="0" w:evenHBand="0" w:firstRowFirstColumn="0" w:firstRowLastColumn="0" w:lastRowFirstColumn="0" w:lastRowLastColumn="0"/>
+            <w:tcW w:w="2093" w:type="dxa"/>
+            <w:vAlign w:val="center"/>
+          </w:tcPr>
+          <w:p>
+            <w:pPr>
+              <w:jc w:val="right"/>
+            </w:pPr>
+            <w:r>
+              <w:t>Nombre</w:t>
+            </w:r>
+          </w:p>
+        </w:tc>
+        <w:tc>
+          <w:tcPr>
+            <w:tcW w:w="7793" w:type="dxa"/>
+            <w:vAlign w:val="center"/>
+          </w:tcPr>
+          <w:p>
+            <w:pPr>
+              <w:cnfStyle w:val="000000000000" w:firstRow="0" w:lastRow="0" w:firstColumn="0" w:lastColumn="0" w:oddVBand="0" w:evenVBand="0" w:oddHBand="0" w:evenHBand="0" w:firstRowFirstColumn="0" w:firstRowLastColumn="0" w:lastRowFirstColumn="0" w:lastRowLastColumn="0"/>
+              <w:rPr>
+                <w:b/>
+              </w:rPr>
+            </w:pPr>
+            <w:r>
+              <w:t>03_caso_girar_casa.in</w:t>
+            </w:r>
+          </w:p>
+        </w:tc>
+      </w:tr>
+      <w:tr>
+        <w:trPr>
+          <w:cnfStyle w:val="000000100000" w:firstRow="0" w:lastRow="0" w:firstColumn="0" w:lastColumn="0" w:oddVBand="0" w:evenVBand="0" w:oddHBand="1" w:evenHBand="0" w:firstRowFirstColumn="0" w:firstRowLastColumn="0" w:lastRowFirstColumn="0" w:lastRowLastColumn="0"/>
+          <w:trHeight w:val="454"/>
+        </w:trPr>
+        <w:tc>
+          <w:tcPr>
+            <w:cnfStyle w:val="001000000000" w:firstRow="0" w:lastRow="0" w:firstColumn="1" w:lastColumn="0" w:oddVBand="0" w:evenVBand="0" w:oddHBand="0" w:evenHBand="0" w:firstRowFirstColumn="0" w:firstRowLastColumn="0" w:lastRowFirstColumn="0" w:lastRowLastColumn="0"/>
+            <w:tcW w:w="2093" w:type="dxa"/>
+            <w:shd w:val="clear" w:color="auto" w:fill="92CDDC" w:themeFill="accent5" w:themeFillTint="99"/>
+            <w:vAlign w:val="center"/>
+          </w:tcPr>
+          <w:p>
+            <w:pPr>
+              <w:jc w:val="right"/>
+            </w:pPr>
+            <w:r>
+              <w:t>Tipo</w:t>
+            </w:r>
+          </w:p>
+        </w:tc>
+        <w:tc>
+          <w:tcPr>
+            <w:tcW w:w="7793" w:type="dxa"/>
+            <w:vAlign w:val="center"/>
+          </w:tcPr>
+          <w:p>
+            <w:pPr>
+              <w:cnfStyle w:val="000000100000" w:firstRow="0" w:lastRow="0" w:firstColumn="0" w:lastColumn="0" w:oddVBand="0" w:evenVBand="0" w:oddHBand="1" w:evenHBand="0" w:firstRowFirstColumn="0" w:firstRowLastColumn="0" w:lastRowFirstColumn="0" w:lastRowLastColumn="0"/>
+            </w:pPr>
+            <w:r>
+              <w:t>Derivada de requisitos.</w:t>
+            </w:r>
+          </w:p>
+        </w:tc>
+      </w:tr>
+      <w:tr>
+        <w:trPr>
+          <w:trHeight w:val="1020"/>
+        </w:trPr>
+        <w:tc>
+          <w:tcPr>
+            <w:cnfStyle w:val="001000000000" w:firstRow="0" w:lastRow="0" w:firstColumn="1" w:lastColumn="0" w:oddVBand="0" w:evenVBand="0" w:oddHBand="0" w:evenHBand="0" w:firstRowFirstColumn="0" w:firstRowLastColumn="0" w:lastRowFirstColumn="0" w:lastRowLastColumn="0"/>
+            <w:tcW w:w="2093" w:type="dxa"/>
+            <w:vAlign w:val="center"/>
+          </w:tcPr>
+          <w:p>
+            <w:pPr>
+              <w:jc w:val="right"/>
+            </w:pPr>
+            <w:r>
+              <w:t>Descripción</w:t>
+            </w:r>
+          </w:p>
+        </w:tc>
+        <w:tc>
+          <w:tcPr>
+            <w:tcW w:w="7793" w:type="dxa"/>
+            <w:vAlign w:val="center"/>
+          </w:tcPr>
+          <w:p>
+            <w:pPr>
+              <w:cnfStyle w:val="000000000000" w:firstRow="0" w:lastRow="0" w:firstColumn="0" w:lastColumn="0" w:oddVBand="0" w:evenVBand="0" w:oddHBand="0" w:evenHBand="0" w:firstRowFirstColumn="0" w:firstRowLastColumn="0" w:lastRowFirstColumn="0" w:lastRowLastColumn="0"/>
+            </w:pPr>
+            <w:r>
+              <w:t xml:space="preserve">Este caso de prueba </w:t>
+            </w:r>
+            <w:r>
+              <w:t>propone demostrar que dada una casa de forma horizontal, el algoritmo de resolución sea capaz de ubicar la casa de forma vertical (único resultado posible).</w:t>
+            </w:r>
+          </w:p>
+        </w:tc>
+      </w:tr>
+      <w:tr>
+        <w:trPr>
+          <w:cnfStyle w:val="000000100000" w:firstRow="0" w:lastRow="0" w:firstColumn="0" w:lastColumn="0" w:oddVBand="0" w:evenVBand="0" w:oddHBand="1" w:evenHBand="0" w:firstRowFirstColumn="0" w:firstRowLastColumn="0" w:lastRowFirstColumn="0" w:lastRowLastColumn="0"/>
+          <w:trHeight w:val="454"/>
+        </w:trPr>
+        <w:tc>
+          <w:tcPr>
+            <w:cnfStyle w:val="001000000000" w:firstRow="0" w:lastRow="0" w:firstColumn="1" w:lastColumn="0" w:oddVBand="0" w:evenVBand="0" w:oddHBand="0" w:evenHBand="0" w:firstRowFirstColumn="0" w:firstRowLastColumn="0" w:lastRowFirstColumn="0" w:lastRowLastColumn="0"/>
+            <w:tcW w:w="2093" w:type="dxa"/>
+            <w:shd w:val="clear" w:color="auto" w:fill="92CDDC" w:themeFill="accent5" w:themeFillTint="99"/>
+            <w:vAlign w:val="center"/>
+          </w:tcPr>
+          <w:p>
+            <w:pPr>
+              <w:jc w:val="right"/>
+            </w:pPr>
+            <w:r>
+              <w:t>Archivo de Entrada</w:t>
+            </w:r>
+          </w:p>
+        </w:tc>
+        <w:tc>
+          <w:tcPr>
+            <w:tcW w:w="7793" w:type="dxa"/>
+            <w:vAlign w:val="center"/>
+          </w:tcPr>
+          <w:p>
+            <w:pPr>
+              <w:jc w:val="right"/>
+              <w:cnfStyle w:val="000000100000" w:firstRow="0" w:lastRow="0" w:firstColumn="0" w:lastColumn="0" w:oddVBand="0" w:evenVBand="0" w:oddHBand="1" w:evenHBand="0" w:firstRowFirstColumn="0" w:firstRowLastColumn="0" w:lastRowFirstColumn="0" w:lastRowLastColumn="0"/>
+              <w:rPr>
+                <w:rFonts w:ascii="Courier New" w:hAnsi="Courier New" w:cs="Courier New"/>
+                <w:i/>
+                <w:sz w:val="20"/>
+              </w:rPr>
+            </w:pPr>
+            <w:r>
+              <w:rPr>
+                <w:i/>
+              </w:rPr>
+              <w:t>03_caso_girar_casa</w:t>
+            </w:r>
+            <w:r>
+              <w:rPr>
+                <w:i/>
+              </w:rPr>
+              <w:t>.in</w:t>
+            </w:r>
+          </w:p>
+        </w:tc>
+      </w:tr>
+      <w:tr>
+        <w:tc>
+          <w:tcPr>
+            <w:cnfStyle w:val="001000000000" w:firstRow="0" w:lastRow="0" w:firstColumn="1" w:lastColumn="0" w:oddVBand="0" w:evenVBand="0" w:oddHBand="0" w:evenHBand="0" w:firstRowFirstColumn="0" w:firstRowLastColumn="0" w:lastRowFirstColumn="0" w:lastRowLastColumn="0"/>
+            <w:tcW w:w="2093" w:type="dxa"/>
+            <w:vAlign w:val="center"/>
+          </w:tcPr>
+          <w:p>
+            <w:pPr>
+              <w:jc w:val="right"/>
+            </w:pPr>
+          </w:p>
+          <w:p>
+            <w:pPr>
+              <w:jc w:val="right"/>
+            </w:pPr>
+            <w:r>
+              <w:t>Entrada</w:t>
+            </w:r>
+          </w:p>
+        </w:tc>
+        <w:tc>
+          <w:tcPr>
+            <w:tcW w:w="7793" w:type="dxa"/>
+          </w:tcPr>
+          <w:p>
+            <w:pPr>
+              <w:cnfStyle w:val="000000000000" w:firstRow="0" w:lastRow="0" w:firstColumn="0" w:lastColumn="0" w:oddVBand="0" w:evenVBand="0" w:oddHBand="0" w:evenHBand="0" w:firstRowFirstColumn="0" w:firstRowLastColumn="0" w:lastRowFirstColumn="0" w:lastRowLastColumn="0"/>
+              <w:rPr>
+                <w:rFonts w:ascii="Courier New" w:hAnsi="Courier New" w:cs="Courier New"/>
+                <w:sz w:val="20"/>
+              </w:rPr>
+            </w:pPr>
+            <w:r>
+              <w:rPr>
+                <w:noProof/>
+              </w:rPr>
+              <w:pict>
+                <v:shape id="_x0000_s1032" type="#_x0000_t75" style="position:absolute;margin-left:202.9pt;margin-top:.05pt;width:88.5pt;height:72.75pt;z-index:251663360;mso-position-horizontal-relative:text;mso-position-vertical-relative:text;mso-width-relative:page;mso-height-relative:page">
+                  <v:imagedata r:id="rId12" o:title=""/>
+                </v:shape>
+                <o:OLEObject Type="Embed" ProgID="PBrush" ShapeID="_x0000_s1032" DrawAspect="Content" ObjectID="_1428936796" r:id="rId13"/>
+              </w:pict>
+            </w:r>
+            <w:r>
+              <w:rPr>
+                <w:rFonts w:ascii="Courier New" w:hAnsi="Courier New" w:cs="Courier New"/>
+                <w:sz w:val="20"/>
+              </w:rPr>
+              <w:t>4 3</w:t>
+            </w:r>
+          </w:p>
+          <w:p>
+            <w:pPr>
+              <w:cnfStyle w:val="000000000000" w:firstRow="0" w:lastRow="0" w:firstColumn="0" w:lastColumn="0" w:oddVBand="0" w:evenVBand="0" w:oddHBand="0" w:evenHBand="0" w:firstRowFirstColumn="0" w:firstRowLastColumn="0" w:lastRowFirstColumn="0" w:lastRowLastColumn="0"/>
+              <w:rPr>
+                <w:rFonts w:ascii="Courier New" w:hAnsi="Courier New" w:cs="Courier New"/>
+                <w:sz w:val="20"/>
+              </w:rPr>
+            </w:pPr>
+            <w:r>
+              <w:rPr>
+                <w:rFonts w:ascii="Courier New" w:hAnsi="Courier New" w:cs="Courier New"/>
+                <w:sz w:val="20"/>
+              </w:rPr>
+              <w:t>3 2</w:t>
+            </w:r>
+          </w:p>
+          <w:p>
+            <w:pPr>
+              <w:cnfStyle w:val="000000000000" w:firstRow="0" w:lastRow="0" w:firstColumn="0" w:lastColumn="0" w:oddVBand="0" w:evenVBand="0" w:oddHBand="0" w:evenHBand="0" w:firstRowFirstColumn="0" w:firstRowLastColumn="0" w:lastRowFirstColumn="0" w:lastRowLastColumn="0"/>
+              <w:rPr>
+                <w:rFonts w:ascii="Courier New" w:hAnsi="Courier New" w:cs="Courier New"/>
+                <w:sz w:val="20"/>
+              </w:rPr>
+            </w:pPr>
+            <w:r>
+              <w:rPr>
+                <w:rFonts w:ascii="Courier New" w:hAnsi="Courier New" w:cs="Courier New"/>
+                <w:sz w:val="20"/>
+              </w:rPr>
+              <w:t>4</w:t>
+            </w:r>
+          </w:p>
+          <w:p>
+            <w:pPr>
+              <w:cnfStyle w:val="000000000000" w:firstRow="0" w:lastRow="0" w:firstColumn="0" w:lastColumn="0" w:oddVBand="0" w:evenVBand="0" w:oddHBand="0" w:evenHBand="0" w:firstRowFirstColumn="0" w:firstRowLastColumn="0" w:lastRowFirstColumn="0" w:lastRowLastColumn="0"/>
+              <w:rPr>
+                <w:rFonts w:ascii="Courier New" w:hAnsi="Courier New" w:cs="Courier New"/>
+                <w:sz w:val="20"/>
+              </w:rPr>
+            </w:pPr>
+            <w:r>
+              <w:rPr>
+                <w:rFonts w:ascii="Courier New" w:hAnsi="Courier New" w:cs="Courier New"/>
+                <w:sz w:val="20"/>
+              </w:rPr>
+              <w:t>1 1</w:t>
+            </w:r>
+          </w:p>
+          <w:p>
+            <w:pPr>
+              <w:cnfStyle w:val="000000000000" w:firstRow="0" w:lastRow="0" w:firstColumn="0" w:lastColumn="0" w:oddVBand="0" w:evenVBand="0" w:oddHBand="0" w:evenHBand="0" w:firstRowFirstColumn="0" w:firstRowLastColumn="0" w:lastRowFirstColumn="0" w:lastRowLastColumn="0"/>
+              <w:rPr>
+                <w:rFonts w:ascii="Courier New" w:hAnsi="Courier New" w:cs="Courier New"/>
+                <w:sz w:val="20"/>
+              </w:rPr>
+            </w:pPr>
+            <w:r>
+              <w:rPr>
+                <w:rFonts w:ascii="Courier New" w:hAnsi="Courier New" w:cs="Courier New"/>
+                <w:sz w:val="20"/>
+              </w:rPr>
+              <w:t>1 3</w:t>
+            </w:r>
+          </w:p>
+          <w:p>
+            <w:pPr>
+              <w:cnfStyle w:val="000000000000" w:firstRow="0" w:lastRow="0" w:firstColumn="0" w:lastColumn="0" w:oddVBand="0" w:evenVBand="0" w:oddHBand="0" w:evenHBand="0" w:firstRowFirstColumn="0" w:firstRowLastColumn="0" w:lastRowFirstColumn="0" w:lastRowLastColumn="0"/>
+              <w:rPr>
+                <w:rFonts w:ascii="Courier New" w:hAnsi="Courier New" w:cs="Courier New"/>
+                <w:sz w:val="20"/>
+              </w:rPr>
+            </w:pPr>
+            <w:r>
+              <w:rPr>
+                <w:rFonts w:ascii="Courier New" w:hAnsi="Courier New" w:cs="Courier New"/>
+                <w:sz w:val="20"/>
+              </w:rPr>
+              <w:t>4 1</w:t>
+            </w:r>
+          </w:p>
+          <w:p>
+            <w:pPr>
+              <w:cnfStyle w:val="000000000000" w:firstRow="0" w:lastRow="0" w:firstColumn="0" w:lastColumn="0" w:oddVBand="0" w:evenVBand="0" w:oddHBand="0" w:evenHBand="0" w:firstRowFirstColumn="0" w:firstRowLastColumn="0" w:lastRowFirstColumn="0" w:lastRowLastColumn="0"/>
+              <w:rPr>
+                <w:rFonts w:ascii="Courier New" w:hAnsi="Courier New" w:cs="Courier New"/>
+                <w:sz w:val="20"/>
+              </w:rPr>
+            </w:pPr>
+            <w:r>
+              <w:rPr>
+                <w:rFonts w:ascii="Courier New" w:hAnsi="Courier New" w:cs="Courier New"/>
+                <w:sz w:val="20"/>
+              </w:rPr>
+              <w:t>4 3</w:t>
+            </w:r>
+          </w:p>
+        </w:tc>
+      </w:tr>
+      <w:tr>
+        <w:trPr>
+          <w:cnfStyle w:val="000000100000" w:firstRow="0" w:lastRow="0" w:firstColumn="0" w:lastColumn="0" w:oddVBand="0" w:evenVBand="0" w:oddHBand="1" w:evenHBand="0" w:firstRowFirstColumn="0" w:firstRowLastColumn="0" w:lastRowFirstColumn="0" w:lastRowLastColumn="0"/>
+          <w:trHeight w:val="454"/>
+        </w:trPr>
+        <w:tc>
+          <w:tcPr>
+            <w:cnfStyle w:val="001000000000" w:firstRow="0" w:lastRow="0" w:firstColumn="1" w:lastColumn="0" w:oddVBand="0" w:evenVBand="0" w:oddHBand="0" w:evenHBand="0" w:firstRowFirstColumn="0" w:firstRowLastColumn="0" w:lastRowFirstColumn="0" w:lastRowLastColumn="0"/>
+            <w:tcW w:w="2093" w:type="dxa"/>
+            <w:shd w:val="clear" w:color="auto" w:fill="92CDDC" w:themeFill="accent5" w:themeFillTint="99"/>
+            <w:vAlign w:val="center"/>
+          </w:tcPr>
+          <w:p>
+            <w:pPr>
+              <w:jc w:val="right"/>
+            </w:pPr>
+            <w:r>
+              <w:t>Archivo de Salida</w:t>
+            </w:r>
+          </w:p>
+        </w:tc>
+        <w:tc>
+          <w:tcPr>
+            <w:tcW w:w="7793" w:type="dxa"/>
+            <w:vAlign w:val="center"/>
+          </w:tcPr>
+          <w:p>
+            <w:pPr>
+              <w:jc w:val="right"/>
+              <w:cnfStyle w:val="000000100000" w:firstRow="0" w:lastRow="0" w:firstColumn="0" w:lastColumn="0" w:oddVBand="0" w:evenVBand="0" w:oddHBand="1" w:evenHBand="0" w:firstRowFirstColumn="0" w:firstRowLastColumn="0" w:lastRowFirstColumn="0" w:lastRowLastColumn="0"/>
+              <w:rPr>
+                <w:rFonts w:ascii="Courier New" w:hAnsi="Courier New" w:cs="Courier New"/>
+                <w:i/>
+              </w:rPr>
+            </w:pPr>
+            <w:r>
+              <w:rPr>
+                <w:i/>
+              </w:rPr>
+              <w:t>03_caso_girar_casa</w:t>
+            </w:r>
+            <w:r>
+              <w:rPr>
+                <w:i/>
+              </w:rPr>
+              <w:t>.out</w:t>
+            </w:r>
+          </w:p>
+        </w:tc>
+      </w:tr>
+      <w:tr>
+        <w:tc>
+          <w:tcPr>
+            <w:cnfStyle w:val="001000000000" w:firstRow="0" w:lastRow="0" w:firstColumn="1" w:lastColumn="0" w:oddVBand="0" w:evenVBand="0" w:oddHBand="0" w:evenHBand="0" w:firstRowFirstColumn="0" w:firstRowLastColumn="0" w:lastRowFirstColumn="0" w:lastRowLastColumn="0"/>
+            <w:tcW w:w="2093" w:type="dxa"/>
+            <w:vAlign w:val="center"/>
+          </w:tcPr>
+          <w:p>
+            <w:pPr>
+              <w:jc w:val="right"/>
+              <w:rPr>
+                <w:b w:val="0"/>
+              </w:rPr>
+            </w:pPr>
+            <w:r>
+              <w:t>Salida (esperada)</w:t>
+            </w:r>
+          </w:p>
+        </w:tc>
+        <w:tc>
+          <w:tcPr>
+            <w:tcW w:w="7793" w:type="dxa"/>
+          </w:tcPr>
+          <w:p>
+            <w:pPr>
+              <w:cnfStyle w:val="000000000000" w:firstRow="0" w:lastRow="0" w:firstColumn="0" w:lastColumn="0" w:oddVBand="0" w:evenVBand="0" w:oddHBand="0" w:evenHBand="0" w:firstRowFirstColumn="0" w:firstRowLastColumn="0" w:lastRowFirstColumn="0" w:lastRowLastColumn="0"/>
+              <w:rPr>
+                <w:rFonts w:ascii="Courier New" w:hAnsi="Courier New" w:cs="Courier New"/>
+                <w:sz w:val="20"/>
+              </w:rPr>
+            </w:pPr>
+            <w:r>
+              <w:rPr>
+                <w:rFonts w:ascii="Courier New" w:hAnsi="Courier New" w:cs="Courier New"/>
+                <w:sz w:val="20"/>
+              </w:rPr>
+              <w:t>SI</w:t>
+            </w:r>
+          </w:p>
+          <w:p>
+            <w:pPr>
+              <w:cnfStyle w:val="000000000000" w:firstRow="0" w:lastRow="0" w:firstColumn="0" w:lastColumn="0" w:oddVBand="0" w:evenVBand="0" w:oddHBand="0" w:evenHBand="0" w:firstRowFirstColumn="0" w:firstRowLastColumn="0" w:lastRowFirstColumn="0" w:lastRowLastColumn="0"/>
+              <w:rPr>
+                <w:rFonts w:ascii="Courier New" w:hAnsi="Courier New" w:cs="Courier New"/>
+                <w:sz w:val="20"/>
+              </w:rPr>
+            </w:pPr>
+            <w:r>
+              <w:rPr>
+                <w:rFonts w:ascii="Courier New" w:hAnsi="Courier New" w:cs="Courier New"/>
+                <w:sz w:val="20"/>
+              </w:rPr>
+              <w:t>2 1</w:t>
+            </w:r>
+          </w:p>
+          <w:p>
+            <w:pPr>
+              <w:cnfStyle w:val="000000000000" w:firstRow="0" w:lastRow="0" w:firstColumn="0" w:lastColumn="0" w:oddVBand="0" w:evenVBand="0" w:oddHBand="0" w:evenHBand="0" w:firstRowFirstColumn="0" w:firstRowLastColumn="0" w:lastRowFirstColumn="0" w:lastRowLastColumn="0"/>
+              <w:rPr>
+                <w:rFonts w:ascii="Courier New" w:hAnsi="Courier New" w:cs="Courier New"/>
+              </w:rPr>
+            </w:pPr>
+            <w:r>
+              <w:rPr>
+                <w:rFonts w:ascii="Courier New" w:hAnsi="Courier New" w:cs="Courier New"/>
+                <w:sz w:val="20"/>
+              </w:rPr>
+              <w:t>E</w:t>
+            </w:r>
+          </w:p>
+        </w:tc>
+      </w:tr>
+    </w:tbl>
+    <w:p>
+      <w:pPr>
+        <w:rPr>
+          <w:b/>
+        </w:rPr>
+      </w:pPr>
+    </w:p>
+    <w:p>
+      <w:pPr>
+        <w:rPr>
+          <w:b/>
+        </w:rPr>
+      </w:pPr>
+      <w:r>
+        <w:rPr>
+          <w:b/>
+        </w:rPr>
+        <w:br w:type="page"/>
+      </w:r>
+    </w:p>
+    <w:tbl>
+      <w:tblPr>
+        <w:tblStyle w:val="Sombreadomedio2-nfasis5"/>
+        <w:tblW w:w="0" w:type="auto"/>
+        <w:tblLook w:val="04A0" w:firstRow="1" w:lastRow="0" w:firstColumn="1" w:lastColumn="0" w:noHBand="0" w:noVBand="1"/>
+      </w:tblPr>
+      <w:tblGrid>
+        <w:gridCol w:w="2093"/>
+        <w:gridCol w:w="7793"/>
+      </w:tblGrid>
+      <w:tr>
+        <w:trPr>
+          <w:cnfStyle w:val="100000000000" w:firstRow="1" w:lastRow="0" w:firstColumn="0" w:lastColumn="0" w:oddVBand="0" w:evenVBand="0" w:oddHBand="0" w:evenHBand="0" w:firstRowFirstColumn="0" w:firstRowLastColumn="0" w:lastRowFirstColumn="0" w:lastRowLastColumn="0"/>
+          <w:trHeight w:val="381"/>
+        </w:trPr>
+        <w:tc>
+          <w:tcPr>
+            <w:cnfStyle w:val="001000000100" w:firstRow="0" w:lastRow="0" w:firstColumn="1" w:lastColumn="0" w:oddVBand="0" w:evenVBand="0" w:oddHBand="0" w:evenHBand="0" w:firstRowFirstColumn="1" w:firstRowLastColumn="0" w:lastRowFirstColumn="0" w:lastRowLastColumn="0"/>
+            <w:tcW w:w="2093" w:type="dxa"/>
+            <w:vAlign w:val="center"/>
+          </w:tcPr>
+          <w:p>
+            <w:pPr>
+              <w:jc w:val="center"/>
+            </w:pPr>
+            <w:r>
+              <w:lastRenderedPageBreak/>
+              <w:t>Caso de Prueba</w:t>
+            </w:r>
+          </w:p>
+        </w:tc>
+        <w:tc>
+          <w:tcPr>
+            <w:tcW w:w="7793" w:type="dxa"/>
+            <w:vAlign w:val="center"/>
+          </w:tcPr>
+          <w:p>
+            <w:pPr>
+              <w:jc w:val="right"/>
+              <w:cnfStyle w:val="100000000000" w:firstRow="1" w:lastRow="0" w:firstColumn="0" w:lastColumn="0" w:oddVBand="0" w:evenVBand="0" w:oddHBand="0" w:evenHBand="0" w:firstRowFirstColumn="0" w:firstRowLastColumn="0" w:lastRowFirstColumn="0" w:lastRowLastColumn="0"/>
+            </w:pPr>
+            <w:r>
+              <w:t>05</w:t>
+            </w:r>
+          </w:p>
+        </w:tc>
+      </w:tr>
+      <w:tr>
+        <w:trPr>
+          <w:cnfStyle w:val="000000100000" w:firstRow="0" w:lastRow="0" w:firstColumn="0" w:lastColumn="0" w:oddVBand="0" w:evenVBand="0" w:oddHBand="1" w:evenHBand="0" w:firstRowFirstColumn="0" w:firstRowLastColumn="0" w:lastRowFirstColumn="0" w:lastRowLastColumn="0"/>
+        </w:trPr>
+        <w:tc>
+          <w:tcPr>
+            <w:cnfStyle w:val="001000000000" w:firstRow="0" w:lastRow="0" w:firstColumn="1" w:lastColumn="0" w:oddVBand="0" w:evenVBand="0" w:oddHBand="0" w:evenHBand="0" w:firstRowFirstColumn="0" w:firstRowLastColumn="0" w:lastRowFirstColumn="0" w:lastRowLastColumn="0"/>
+            <w:tcW w:w="9886" w:type="dxa"/>
+            <w:gridSpan w:val="2"/>
+          </w:tcPr>
+          <w:p/>
+        </w:tc>
+      </w:tr>
+      <w:tr>
+        <w:trPr>
+          <w:trHeight w:val="454"/>
+        </w:trPr>
+        <w:tc>
+          <w:tcPr>
+            <w:cnfStyle w:val="001000000000" w:firstRow="0" w:lastRow="0" w:firstColumn="1" w:lastColumn="0" w:oddVBand="0" w:evenVBand="0" w:oddHBand="0" w:evenHBand="0" w:firstRowFirstColumn="0" w:firstRowLastColumn="0" w:lastRowFirstColumn="0" w:lastRowLastColumn="0"/>
+            <w:tcW w:w="2093" w:type="dxa"/>
+            <w:vAlign w:val="center"/>
+          </w:tcPr>
+          <w:p>
+            <w:pPr>
+              <w:jc w:val="right"/>
+            </w:pPr>
+            <w:r>
+              <w:t>Nombre</w:t>
+            </w:r>
+          </w:p>
+        </w:tc>
+        <w:tc>
+          <w:tcPr>
+            <w:tcW w:w="7793" w:type="dxa"/>
+            <w:vAlign w:val="center"/>
+          </w:tcPr>
+          <w:p>
+            <w:pPr>
+              <w:cnfStyle w:val="000000000000" w:firstRow="0" w:lastRow="0" w:firstColumn="0" w:lastColumn="0" w:oddVBand="0" w:evenVBand="0" w:oddHBand="0" w:evenHBand="0" w:firstRowFirstColumn="0" w:firstRowLastColumn="0" w:lastRowFirstColumn="0" w:lastRowLastColumn="0"/>
+              <w:rPr>
+                <w:b/>
+              </w:rPr>
+            </w:pPr>
+            <w:r>
+              <w:t>04_varios_resultados.in</w:t>
+            </w:r>
+          </w:p>
+        </w:tc>
+      </w:tr>
+      <w:tr>
+        <w:trPr>
+          <w:cnfStyle w:val="000000100000" w:firstRow="0" w:lastRow="0" w:firstColumn="0" w:lastColumn="0" w:oddVBand="0" w:evenVBand="0" w:oddHBand="1" w:evenHBand="0" w:firstRowFirstColumn="0" w:firstRowLastColumn="0" w:lastRowFirstColumn="0" w:lastRowLastColumn="0"/>
+          <w:trHeight w:val="454"/>
+        </w:trPr>
+        <w:tc>
+          <w:tcPr>
+            <w:cnfStyle w:val="001000000000" w:firstRow="0" w:lastRow="0" w:firstColumn="1" w:lastColumn="0" w:oddVBand="0" w:evenVBand="0" w:oddHBand="0" w:evenHBand="0" w:firstRowFirstColumn="0" w:firstRowLastColumn="0" w:lastRowFirstColumn="0" w:lastRowLastColumn="0"/>
+            <w:tcW w:w="2093" w:type="dxa"/>
+            <w:shd w:val="clear" w:color="auto" w:fill="92CDDC" w:themeFill="accent5" w:themeFillTint="99"/>
+            <w:vAlign w:val="center"/>
+          </w:tcPr>
+          <w:p>
+            <w:pPr>
+              <w:jc w:val="right"/>
+            </w:pPr>
+            <w:r>
+              <w:t>Tipo</w:t>
+            </w:r>
+          </w:p>
+        </w:tc>
+        <w:tc>
+          <w:tcPr>
+            <w:tcW w:w="7793" w:type="dxa"/>
+            <w:vAlign w:val="center"/>
+          </w:tcPr>
+          <w:p>
+            <w:pPr>
+              <w:cnfStyle w:val="000000100000" w:firstRow="0" w:lastRow="0" w:firstColumn="0" w:lastColumn="0" w:oddVBand="0" w:evenVBand="0" w:oddHBand="1" w:evenHBand="0" w:firstRowFirstColumn="0" w:firstRowLastColumn="0" w:lastRowFirstColumn="0" w:lastRowLastColumn="0"/>
+            </w:pPr>
+            <w:r>
+              <w:t>Derivada de requisitos.</w:t>
+            </w:r>
+          </w:p>
+        </w:tc>
+      </w:tr>
+      <w:tr>
+        <w:trPr>
+          <w:trHeight w:val="1020"/>
+        </w:trPr>
+        <w:tc>
+          <w:tcPr>
+            <w:cnfStyle w:val="001000000000" w:firstRow="0" w:lastRow="0" w:firstColumn="1" w:lastColumn="0" w:oddVBand="0" w:evenVBand="0" w:oddHBand="0" w:evenHBand="0" w:firstRowFirstColumn="0" w:firstRowLastColumn="0" w:lastRowFirstColumn="0" w:lastRowLastColumn="0"/>
+            <w:tcW w:w="2093" w:type="dxa"/>
+            <w:vAlign w:val="center"/>
+          </w:tcPr>
+          <w:p>
+            <w:pPr>
+              <w:jc w:val="right"/>
+            </w:pPr>
+            <w:r>
+              <w:t>Descripción</w:t>
+            </w:r>
+          </w:p>
+        </w:tc>
+        <w:tc>
+          <w:tcPr>
+            <w:tcW w:w="7793" w:type="dxa"/>
+            <w:vAlign w:val="center"/>
+          </w:tcPr>
+          <w:p>
+            <w:pPr>
+              <w:cnfStyle w:val="000000000000" w:firstRow="0" w:lastRow="0" w:firstColumn="0" w:lastColumn="0" w:oddVBand="0" w:evenVBand="0" w:oddHBand="0" w:evenHBand="0" w:firstRowFirstColumn="0" w:firstRowLastColumn="0" w:lastRowFirstColumn="0" w:lastRowLastColumn="0"/>
+            </w:pPr>
+            <w:r>
+              <w:t>Este caso de prueba propone demo</w:t>
+            </w:r>
+            <w:r>
+              <w:t>strar que de existir más de una solución posible, obtengamos una de ellas en el archivo de salida.</w:t>
+            </w:r>
+          </w:p>
+        </w:tc>
+      </w:tr>
+      <w:tr>
+        <w:trPr>
+          <w:cnfStyle w:val="000000100000" w:firstRow="0" w:lastRow="0" w:firstColumn="0" w:lastColumn="0" w:oddVBand="0" w:evenVBand="0" w:oddHBand="1" w:evenHBand="0" w:firstRowFirstColumn="0" w:firstRowLastColumn="0" w:lastRowFirstColumn="0" w:lastRowLastColumn="0"/>
+          <w:trHeight w:val="454"/>
+        </w:trPr>
+        <w:tc>
+          <w:tcPr>
+            <w:cnfStyle w:val="001000000000" w:firstRow="0" w:lastRow="0" w:firstColumn="1" w:lastColumn="0" w:oddVBand="0" w:evenVBand="0" w:oddHBand="0" w:evenHBand="0" w:firstRowFirstColumn="0" w:firstRowLastColumn="0" w:lastRowFirstColumn="0" w:lastRowLastColumn="0"/>
+            <w:tcW w:w="2093" w:type="dxa"/>
+            <w:shd w:val="clear" w:color="auto" w:fill="92CDDC" w:themeFill="accent5" w:themeFillTint="99"/>
+            <w:vAlign w:val="center"/>
+          </w:tcPr>
+          <w:p>
+            <w:pPr>
+              <w:jc w:val="right"/>
+            </w:pPr>
+            <w:r>
+              <w:t>Archivo de Entrada</w:t>
+            </w:r>
+          </w:p>
+        </w:tc>
+        <w:tc>
+          <w:tcPr>
+            <w:tcW w:w="7793" w:type="dxa"/>
+            <w:vAlign w:val="center"/>
+          </w:tcPr>
+          <w:p>
+            <w:pPr>
+              <w:jc w:val="right"/>
+              <w:cnfStyle w:val="000000100000" w:firstRow="0" w:lastRow="0" w:firstColumn="0" w:lastColumn="0" w:oddVBand="0" w:evenVBand="0" w:oddHBand="1" w:evenHBand="0" w:firstRowFirstColumn="0" w:firstRowLastColumn="0" w:lastRowFirstColumn="0" w:lastRowLastColumn="0"/>
+              <w:rPr>
+                <w:rFonts w:ascii="Courier New" w:hAnsi="Courier New" w:cs="Courier New"/>
+                <w:i/>
+                <w:sz w:val="20"/>
+              </w:rPr>
+            </w:pPr>
+            <w:r>
+              <w:rPr>
+                <w:i/>
+              </w:rPr>
+              <w:t>04</w:t>
+            </w:r>
+            <w:r>
+              <w:rPr>
+                <w:i/>
+              </w:rPr>
+              <w:t>_</w:t>
+            </w:r>
+            <w:r>
+              <w:rPr>
+                <w:i/>
+              </w:rPr>
+              <w:t>varios_resultados</w:t>
+            </w:r>
+            <w:r>
+              <w:rPr>
+                <w:i/>
+              </w:rPr>
+              <w:t>.in</w:t>
+            </w:r>
+          </w:p>
+        </w:tc>
+      </w:tr>
+      <w:tr>
+        <w:tc>
+          <w:tcPr>
+            <w:cnfStyle w:val="001000000000" w:firstRow="0" w:lastRow="0" w:firstColumn="1" w:lastColumn="0" w:oddVBand="0" w:evenVBand="0" w:oddHBand="0" w:evenHBand="0" w:firstRowFirstColumn="0" w:firstRowLastColumn="0" w:lastRowFirstColumn="0" w:lastRowLastColumn="0"/>
+            <w:tcW w:w="2093" w:type="dxa"/>
+            <w:vAlign w:val="center"/>
+          </w:tcPr>
+          <w:p>
+            <w:pPr>
+              <w:jc w:val="right"/>
+            </w:pPr>
+          </w:p>
+          <w:p>
+            <w:pPr>
+              <w:jc w:val="right"/>
+            </w:pPr>
+            <w:r>
+              <w:t>Entrada</w:t>
+            </w:r>
+          </w:p>
+        </w:tc>
+        <w:tc>
+          <w:tcPr>
+            <w:tcW w:w="7793" w:type="dxa"/>
+          </w:tcPr>
+          <w:p>
+            <w:pPr>
+              <w:cnfStyle w:val="000000000000" w:firstRow="0" w:lastRow="0" w:firstColumn="0" w:lastColumn="0" w:oddVBand="0" w:evenVBand="0" w:oddHBand="0" w:evenHBand="0" w:firstRowFirstColumn="0" w:firstRowLastColumn="0" w:lastRowFirstColumn="0" w:lastRowLastColumn="0"/>
+              <w:rPr>
+                <w:rFonts w:ascii="Courier New" w:hAnsi="Courier New" w:cs="Courier New"/>
+                <w:sz w:val="20"/>
+              </w:rPr>
+            </w:pPr>
+            <w:r>
+              <w:rPr>
+                <w:noProof/>
+              </w:rPr>
+              <w:pict>
+                <v:shape id="_x0000_s1033" type="#_x0000_t75" style="position:absolute;margin-left:213.75pt;margin-top:.6pt;width:105.75pt;height:66.75pt;z-index:251665408;mso-position-horizontal-relative:text;mso-position-vertical-relative:text;mso-width-relative:page;mso-height-relative:page">
+                  <v:imagedata r:id="rId14" o:title=""/>
+                </v:shape>
+                <o:OLEObject Type="Embed" ProgID="PBrush" ShapeID="_x0000_s1033" DrawAspect="Content" ObjectID="_1428936797" r:id="rId15"/>
+              </w:pict>
+            </w:r>
+          </w:p>
+          <w:p>
+            <w:pPr>
+              <w:cnfStyle w:val="000000000000" w:firstRow="0" w:lastRow="0" w:firstColumn="0" w:lastColumn="0" w:oddVBand="0" w:evenVBand="0" w:oddHBand="0" w:evenHBand="0" w:firstRowFirstColumn="0" w:firstRowLastColumn="0" w:lastRowFirstColumn="0" w:lastRowLastColumn="0"/>
+              <w:rPr>
+                <w:rFonts w:ascii="Courier New" w:hAnsi="Courier New" w:cs="Courier New"/>
+                <w:sz w:val="20"/>
+              </w:rPr>
+            </w:pPr>
+            <w:r>
+              <w:rPr>
+                <w:rFonts w:ascii="Courier New" w:hAnsi="Courier New" w:cs="Courier New"/>
+                <w:sz w:val="20"/>
+              </w:rPr>
+              <w:t>6 3</w:t>
+            </w:r>
+          </w:p>
+          <w:p>
+            <w:pPr>
+              <w:cnfStyle w:val="000000000000" w:firstRow="0" w:lastRow="0" w:firstColumn="0" w:lastColumn="0" w:oddVBand="0" w:evenVBand="0" w:oddHBand="0" w:evenHBand="0" w:firstRowFirstColumn="0" w:firstRowLastColumn="0" w:lastRowFirstColumn="0" w:lastRowLastColumn="0"/>
+              <w:rPr>
+                <w:rFonts w:ascii="Courier New" w:hAnsi="Courier New" w:cs="Courier New"/>
+                <w:sz w:val="20"/>
+              </w:rPr>
+            </w:pPr>
+            <w:r>
+              <w:rPr>
+                <w:rFonts w:ascii="Courier New" w:hAnsi="Courier New" w:cs="Courier New"/>
+                <w:sz w:val="20"/>
+              </w:rPr>
+              <w:t>2 2</w:t>
+            </w:r>
+          </w:p>
+          <w:p>
+            <w:pPr>
+              <w:cnfStyle w:val="000000000000" w:firstRow="0" w:lastRow="0" w:firstColumn="0" w:lastColumn="0" w:oddVBand="0" w:evenVBand="0" w:oddHBand="0" w:evenHBand="0" w:firstRowFirstColumn="0" w:firstRowLastColumn="0" w:lastRowFirstColumn="0" w:lastRowLastColumn="0"/>
+              <w:rPr>
+                <w:rFonts w:ascii="Courier New" w:hAnsi="Courier New" w:cs="Courier New"/>
+                <w:sz w:val="20"/>
+              </w:rPr>
+            </w:pPr>
+            <w:r>
+              <w:rPr>
+                <w:rFonts w:ascii="Courier New" w:hAnsi="Courier New" w:cs="Courier New"/>
+                <w:sz w:val="20"/>
+              </w:rPr>
+              <w:t>1</w:t>
+            </w:r>
+          </w:p>
+          <w:p>
+            <w:pPr>
+              <w:cnfStyle w:val="000000000000" w:firstRow="0" w:lastRow="0" w:firstColumn="0" w:lastColumn="0" w:oddVBand="0" w:evenVBand="0" w:oddHBand="0" w:evenHBand="0" w:firstRowFirstColumn="0" w:firstRowLastColumn="0" w:lastRowFirstColumn="0" w:lastRowLastColumn="0"/>
+              <w:rPr>
+                <w:rFonts w:ascii="Courier New" w:hAnsi="Courier New" w:cs="Courier New"/>
+                <w:sz w:val="20"/>
+              </w:rPr>
+            </w:pPr>
+            <w:r>
+              <w:rPr>
+                <w:rFonts w:ascii="Courier New" w:hAnsi="Courier New" w:cs="Courier New"/>
+                <w:sz w:val="20"/>
+              </w:rPr>
+              <w:t>2 1</w:t>
+            </w:r>
+          </w:p>
+          <w:p>
+            <w:pPr>
+              <w:cnfStyle w:val="000000000000" w:firstRow="0" w:lastRow="0" w:firstColumn="0" w:lastColumn="0" w:oddVBand="0" w:evenVBand="0" w:oddHBand="0" w:evenHBand="0" w:firstRowFirstColumn="0" w:firstRowLastColumn="0" w:lastRowFirstColumn="0" w:lastRowLastColumn="0"/>
+              <w:rPr>
+                <w:rFonts w:ascii="Courier New" w:hAnsi="Courier New" w:cs="Courier New"/>
+              </w:rPr>
+            </w:pPr>
+          </w:p>
+        </w:tc>
+      </w:tr>
+      <w:tr>
+        <w:trPr>
+          <w:cnfStyle w:val="000000100000" w:firstRow="0" w:lastRow="0" w:firstColumn="0" w:lastColumn="0" w:oddVBand="0" w:evenVBand="0" w:oddHBand="1" w:evenHBand="0" w:firstRowFirstColumn="0" w:firstRowLastColumn="0" w:lastRowFirstColumn="0" w:lastRowLastColumn="0"/>
+          <w:trHeight w:val="454"/>
+        </w:trPr>
+        <w:tc>
+          <w:tcPr>
+            <w:cnfStyle w:val="001000000000" w:firstRow="0" w:lastRow="0" w:firstColumn="1" w:lastColumn="0" w:oddVBand="0" w:evenVBand="0" w:oddHBand="0" w:evenHBand="0" w:firstRowFirstColumn="0" w:firstRowLastColumn="0" w:lastRowFirstColumn="0" w:lastRowLastColumn="0"/>
+            <w:tcW w:w="2093" w:type="dxa"/>
+            <w:shd w:val="clear" w:color="auto" w:fill="92CDDC" w:themeFill="accent5" w:themeFillTint="99"/>
+            <w:vAlign w:val="center"/>
+          </w:tcPr>
+          <w:p>
+            <w:pPr>
+              <w:jc w:val="right"/>
+            </w:pPr>
+            <w:r>
+              <w:t>Archivo de Salida</w:t>
+            </w:r>
+          </w:p>
+        </w:tc>
+        <w:tc>
+          <w:tcPr>
+            <w:tcW w:w="7793" w:type="dxa"/>
+            <w:vAlign w:val="center"/>
+          </w:tcPr>
+          <w:p>
+            <w:pPr>
+              <w:jc w:val="right"/>
+              <w:cnfStyle w:val="000000100000" w:firstRow="0" w:lastRow="0" w:firstColumn="0" w:lastColumn="0" w:oddVBand="0" w:evenVBand="0" w:oddHBand="1" w:evenHBand="0" w:firstRowFirstColumn="0" w:firstRowLastColumn="0" w:lastRowFirstColumn="0" w:lastRowLastColumn="0"/>
+              <w:rPr>
+                <w:rFonts w:ascii="Courier New" w:hAnsi="Courier New" w:cs="Courier New"/>
+                <w:i/>
+              </w:rPr>
+            </w:pPr>
+            <w:r>
+              <w:rPr>
+                <w:i/>
+              </w:rPr>
+              <w:t>04_varios_resultados</w:t>
+            </w:r>
+            <w:r>
+              <w:rPr>
+                <w:i/>
+              </w:rPr>
+              <w:t>.out</w:t>
+            </w:r>
+          </w:p>
+        </w:tc>
+      </w:tr>
+      <w:tr>
+        <w:tc>
+          <w:tcPr>
+            <w:cnfStyle w:val="001000000000" w:firstRow="0" w:lastRow="0" w:firstColumn="1" w:lastColumn="0" w:oddVBand="0" w:evenVBand="0" w:oddHBand="0" w:evenHBand="0" w:firstRowFirstColumn="0" w:firstRowLastColumn="0" w:lastRowFirstColumn="0" w:lastRowLastColumn="0"/>
+            <w:tcW w:w="2093" w:type="dxa"/>
+            <w:vAlign w:val="center"/>
+          </w:tcPr>
+          <w:p>
+            <w:pPr>
+              <w:jc w:val="right"/>
+              <w:rPr>
+                <w:b w:val="0"/>
+              </w:rPr>
+            </w:pPr>
+            <w:r>
+              <w:t>Salida (esperada)</w:t>
+            </w:r>
+          </w:p>
+        </w:tc>
+        <w:tc>
+          <w:tcPr>
+            <w:tcW w:w="7793" w:type="dxa"/>
+          </w:tcPr>
+          <w:p>
+            <w:pPr>
+              <w:cnfStyle w:val="000000000000" w:firstRow="0" w:lastRow="0" w:firstColumn="0" w:lastColumn="0" w:oddVBand="0" w:evenVBand="0" w:oddHBand="0" w:evenHBand="0" w:firstRowFirstColumn="0" w:firstRowLastColumn="0" w:lastRowFirstColumn="0" w:lastRowLastColumn="0"/>
+              <w:rPr>
+                <w:rFonts w:ascii="Courier New" w:hAnsi="Courier New" w:cs="Courier New"/>
+                <w:sz w:val="20"/>
+              </w:rPr>
+            </w:pPr>
+            <w:r>
+              <w:rPr>
+                <w:rFonts w:ascii="Courier New" w:hAnsi="Courier New" w:cs="Courier New"/>
+                <w:sz w:val="20"/>
+              </w:rPr>
+              <w:t>SI</w:t>
+            </w:r>
+          </w:p>
+          <w:p>
+            <w:pPr>
+              <w:cnfStyle w:val="000000000000" w:firstRow="0" w:lastRow="0" w:firstColumn="0" w:lastColumn="0" w:oddVBand="0" w:evenVBand="0" w:oddHBand="0" w:evenHBand="0" w:firstRowFirstColumn="0" w:firstRowLastColumn="0" w:lastRowFirstColumn="0" w:lastRowLastColumn="0"/>
+              <w:rPr>
+                <w:rFonts w:ascii="Courier New" w:hAnsi="Courier New" w:cs="Courier New"/>
+                <w:sz w:val="20"/>
+              </w:rPr>
+            </w:pPr>
+            <w:r>
+              <w:rPr>
+                <w:rFonts w:ascii="Courier New" w:hAnsi="Courier New" w:cs="Courier New"/>
+                <w:sz w:val="20"/>
+              </w:rPr>
+              <w:t>1 2</w:t>
+            </w:r>
+          </w:p>
+          <w:p>
+            <w:pPr>
+              <w:cnfStyle w:val="000000000000" w:firstRow="0" w:lastRow="0" w:firstColumn="0" w:lastColumn="0" w:oddVBand="0" w:evenVBand="0" w:oddHBand="0" w:evenHBand="0" w:firstRowFirstColumn="0" w:firstRowLastColumn="0" w:lastRowFirstColumn="0" w:lastRowLastColumn="0"/>
+              <w:rPr>
+                <w:rFonts w:ascii="Courier New" w:hAnsi="Courier New" w:cs="Courier New"/>
+              </w:rPr>
+            </w:pPr>
+            <w:r>
+              <w:rPr>
+                <w:rFonts w:ascii="Courier New" w:hAnsi="Courier New" w:cs="Courier New"/>
+                <w:sz w:val="20"/>
+              </w:rPr>
+              <w:t>O</w:t>
+            </w:r>
+          </w:p>
+        </w:tc>
+      </w:tr>
+    </w:tbl>
+    <w:p>
+      <w:pPr>
+        <w:rPr>
+          <w:b/>
+        </w:rPr>
+      </w:pPr>
+    </w:p>
+    <w:p>
+      <w:pPr>
+        <w:rPr>
+          <w:b/>
+        </w:rPr>
+      </w:pPr>
+      <w:r>
+        <w:rPr>
+          <w:b/>
+        </w:rPr>
+        <w:br w:type="page"/>
+      </w:r>
+    </w:p>
+    <w:tbl>
+      <w:tblPr>
+        <w:tblStyle w:val="Sombreadomedio2-nfasis5"/>
+        <w:tblW w:w="0" w:type="auto"/>
+        <w:tblLook w:val="04A0" w:firstRow="1" w:lastRow="0" w:firstColumn="1" w:lastColumn="0" w:noHBand="0" w:noVBand="1"/>
+      </w:tblPr>
+      <w:tblGrid>
+        <w:gridCol w:w="2093"/>
+        <w:gridCol w:w="7793"/>
+      </w:tblGrid>
+      <w:tr>
+        <w:trPr>
+          <w:cnfStyle w:val="100000000000" w:firstRow="1" w:lastRow="0" w:firstColumn="0" w:lastColumn="0" w:oddVBand="0" w:evenVBand="0" w:oddHBand="0" w:evenHBand="0" w:firstRowFirstColumn="0" w:firstRowLastColumn="0" w:lastRowFirstColumn="0" w:lastRowLastColumn="0"/>
+          <w:trHeight w:val="381"/>
+        </w:trPr>
+        <w:tc>
+          <w:tcPr>
+            <w:cnfStyle w:val="001000000100" w:firstRow="0" w:lastRow="0" w:firstColumn="1" w:lastColumn="0" w:oddVBand="0" w:evenVBand="0" w:oddHBand="0" w:evenHBand="0" w:firstRowFirstColumn="1" w:firstRowLastColumn="0" w:lastRowFirstColumn="0" w:lastRowLastColumn="0"/>
+            <w:tcW w:w="2093" w:type="dxa"/>
+            <w:vAlign w:val="center"/>
+          </w:tcPr>
+          <w:p>
+            <w:pPr>
+              <w:jc w:val="center"/>
+            </w:pPr>
+            <w:r>
+              <w:lastRenderedPageBreak/>
+              <w:t>Caso de Prueba</w:t>
+            </w:r>
+          </w:p>
+        </w:tc>
+        <w:tc>
+          <w:tcPr>
+            <w:tcW w:w="7793" w:type="dxa"/>
+            <w:vAlign w:val="center"/>
+          </w:tcPr>
+          <w:p>
+            <w:pPr>
+              <w:jc w:val="right"/>
+              <w:cnfStyle w:val="100000000000" w:firstRow="1" w:lastRow="0" w:firstColumn="0" w:lastColumn="0" w:oddVBand="0" w:evenVBand="0" w:oddHBand="0" w:evenHBand="0" w:firstRowFirstColumn="0" w:firstRowLastColumn="0" w:lastRowFirstColumn="0" w:lastRowLastColumn="0"/>
+            </w:pPr>
+            <w:r>
+              <w:t>06</w:t>
+            </w:r>
+          </w:p>
+        </w:tc>
+      </w:tr>
+      <w:tr>
+        <w:trPr>
+          <w:cnfStyle w:val="000000100000" w:firstRow="0" w:lastRow="0" w:firstColumn="0" w:lastColumn="0" w:oddVBand="0" w:evenVBand="0" w:oddHBand="1" w:evenHBand="0" w:firstRowFirstColumn="0" w:firstRowLastColumn="0" w:lastRowFirstColumn="0" w:lastRowLastColumn="0"/>
+        </w:trPr>
+        <w:tc>
+          <w:tcPr>
+            <w:cnfStyle w:val="001000000000" w:firstRow="0" w:lastRow="0" w:firstColumn="1" w:lastColumn="0" w:oddVBand="0" w:evenVBand="0" w:oddHBand="0" w:evenHBand="0" w:firstRowFirstColumn="0" w:firstRowLastColumn="0" w:lastRowFirstColumn="0" w:lastRowLastColumn="0"/>
+            <w:tcW w:w="9886" w:type="dxa"/>
+            <w:gridSpan w:val="2"/>
+          </w:tcPr>
+          <w:p/>
+        </w:tc>
+      </w:tr>
+      <w:tr>
+        <w:trPr>
+          <w:trHeight w:val="454"/>
+        </w:trPr>
+        <w:tc>
+          <w:tcPr>
+            <w:cnfStyle w:val="001000000000" w:firstRow="0" w:lastRow="0" w:firstColumn="1" w:lastColumn="0" w:oddVBand="0" w:evenVBand="0" w:oddHBand="0" w:evenHBand="0" w:firstRowFirstColumn="0" w:firstRowLastColumn="0" w:lastRowFirstColumn="0" w:lastRowLastColumn="0"/>
+            <w:tcW w:w="2093" w:type="dxa"/>
+            <w:vAlign w:val="center"/>
+          </w:tcPr>
+          <w:p>
+            <w:pPr>
+              <w:jc w:val="right"/>
+            </w:pPr>
+            <w:r>
+              <w:t>Nombre</w:t>
+            </w:r>
+          </w:p>
+        </w:tc>
+        <w:tc>
+          <w:tcPr>
+            <w:tcW w:w="7793" w:type="dxa"/>
+            <w:vAlign w:val="center"/>
+          </w:tcPr>
+          <w:p>
+            <w:pPr>
+              <w:cnfStyle w:val="000000000000" w:firstRow="0" w:lastRow="0" w:firstColumn="0" w:lastColumn="0" w:oddVBand="0" w:evenVBand="0" w:oddHBand="0" w:evenHBand="0" w:firstRowFirstColumn="0" w:firstRowLastColumn="0" w:lastRowFirstColumn="0" w:lastRowLastColumn="0"/>
+              <w:rPr>
+                <w:b/>
+              </w:rPr>
+            </w:pPr>
+            <w:r>
+              <w:t>05_casa_mayor_a_terreno.in</w:t>
+            </w:r>
+          </w:p>
+        </w:tc>
+      </w:tr>
+      <w:tr>
+        <w:trPr>
+          <w:cnfStyle w:val="000000100000" w:firstRow="0" w:lastRow="0" w:firstColumn="0" w:lastColumn="0" w:oddVBand="0" w:evenVBand="0" w:oddHBand="1" w:evenHBand="0" w:firstRowFirstColumn="0" w:firstRowLastColumn="0" w:lastRowFirstColumn="0" w:lastRowLastColumn="0"/>
+          <w:trHeight w:val="454"/>
+        </w:trPr>
+        <w:tc>
+          <w:tcPr>
+            <w:cnfStyle w:val="001000000000" w:firstRow="0" w:lastRow="0" w:firstColumn="1" w:lastColumn="0" w:oddVBand="0" w:evenVBand="0" w:oddHBand="0" w:evenHBand="0" w:firstRowFirstColumn="0" w:firstRowLastColumn="0" w:lastRowFirstColumn="0" w:lastRowLastColumn="0"/>
+            <w:tcW w:w="2093" w:type="dxa"/>
+            <w:shd w:val="clear" w:color="auto" w:fill="92CDDC" w:themeFill="accent5" w:themeFillTint="99"/>
+            <w:vAlign w:val="center"/>
+          </w:tcPr>
+          <w:p>
+            <w:pPr>
+              <w:jc w:val="right"/>
+            </w:pPr>
+            <w:r>
+              <w:t>Tipo</w:t>
+            </w:r>
+          </w:p>
+        </w:tc>
+        <w:tc>
+          <w:tcPr>
+            <w:tcW w:w="7793" w:type="dxa"/>
+            <w:vAlign w:val="center"/>
+          </w:tcPr>
+          <w:p>
+            <w:pPr>
+              <w:cnfStyle w:val="000000100000" w:firstRow="0" w:lastRow="0" w:firstColumn="0" w:lastColumn="0" w:oddVBand="0" w:evenVBand="0" w:oddHBand="1" w:evenHBand="0" w:firstRowFirstColumn="0" w:firstRowLastColumn="0" w:lastRowFirstColumn="0" w:lastRowLastColumn="0"/>
+            </w:pPr>
+            <w:r>
+              <w:t>Derivada del análisis.</w:t>
+            </w:r>
+          </w:p>
+        </w:tc>
+      </w:tr>
+      <w:tr>
+        <w:trPr>
+          <w:trHeight w:val="1814"/>
+        </w:trPr>
+        <w:tc>
+          <w:tcPr>
+            <w:cnfStyle w:val="001000000000" w:firstRow="0" w:lastRow="0" w:firstColumn="1" w:lastColumn="0" w:oddVBand="0" w:evenVBand="0" w:oddHBand="0" w:evenHBand="0" w:firstRowFirstColumn="0" w:firstRowLastColumn="0" w:lastRowFirstColumn="0" w:lastRowLastColumn="0"/>
+            <w:tcW w:w="2093" w:type="dxa"/>
+            <w:vAlign w:val="center"/>
+          </w:tcPr>
+          <w:p>
+            <w:pPr>
+              <w:jc w:val="right"/>
+            </w:pPr>
+            <w:r>
+              <w:t>Descripción</w:t>
+            </w:r>
+          </w:p>
+        </w:tc>
+        <w:tc>
+          <w:tcPr>
+            <w:tcW w:w="7793" w:type="dxa"/>
+            <w:vAlign w:val="center"/>
+          </w:tcPr>
+          <w:p>
+            <w:pPr>
+              <w:cnfStyle w:val="000000000000" w:firstRow="0" w:lastRow="0" w:firstColumn="0" w:lastColumn="0" w:oddVBand="0" w:evenVBand="0" w:oddHBand="0" w:evenHBand="0" w:firstRowFirstColumn="0" w:firstRowLastColumn="0" w:lastRowFirstColumn="0" w:lastRowLastColumn="0"/>
+            </w:pPr>
+            <w:r>
+              <w:t>Este caso de prueba pretende demostrar que de darse una casa de mayores dimensiones que el terreno, no obtengamos resultado posible.</w:t>
+            </w:r>
+          </w:p>
+        </w:tc>
+      </w:tr>
+      <w:tr>
+        <w:trPr>
+          <w:cnfStyle w:val="000000100000" w:firstRow="0" w:lastRow="0" w:firstColumn="0" w:lastColumn="0" w:oddVBand="0" w:evenVBand="0" w:oddHBand="1" w:evenHBand="0" w:firstRowFirstColumn="0" w:firstRowLastColumn="0" w:lastRowFirstColumn="0" w:lastRowLastColumn="0"/>
+          <w:trHeight w:val="454"/>
+        </w:trPr>
+        <w:tc>
+          <w:tcPr>
+            <w:cnfStyle w:val="001000000000" w:firstRow="0" w:lastRow="0" w:firstColumn="1" w:lastColumn="0" w:oddVBand="0" w:evenVBand="0" w:oddHBand="0" w:evenHBand="0" w:firstRowFirstColumn="0" w:firstRowLastColumn="0" w:lastRowFirstColumn="0" w:lastRowLastColumn="0"/>
+            <w:tcW w:w="2093" w:type="dxa"/>
+            <w:shd w:val="clear" w:color="auto" w:fill="92CDDC" w:themeFill="accent5" w:themeFillTint="99"/>
+            <w:vAlign w:val="center"/>
+          </w:tcPr>
+          <w:p>
+            <w:pPr>
+              <w:jc w:val="right"/>
+            </w:pPr>
+            <w:r>
+              <w:t>Archivo de Entrada</w:t>
+            </w:r>
+          </w:p>
+        </w:tc>
+        <w:tc>
+          <w:tcPr>
+            <w:tcW w:w="7793" w:type="dxa"/>
+            <w:vAlign w:val="center"/>
+          </w:tcPr>
+          <w:p>
+            <w:pPr>
+              <w:jc w:val="right"/>
+              <w:cnfStyle w:val="000000100000" w:firstRow="0" w:lastRow="0" w:firstColumn="0" w:lastColumn="0" w:oddVBand="0" w:evenVBand="0" w:oddHBand="1" w:evenHBand="0" w:firstRowFirstColumn="0" w:firstRowLastColumn="0" w:lastRowFirstColumn="0" w:lastRowLastColumn="0"/>
+              <w:rPr>
+                <w:rFonts w:ascii="Courier New" w:hAnsi="Courier New" w:cs="Courier New"/>
+                <w:i/>
+                <w:sz w:val="20"/>
+              </w:rPr>
+            </w:pPr>
+            <w:r>
+              <w:rPr>
+                <w:i/>
+              </w:rPr>
+              <w:t>0</w:t>
+            </w:r>
+            <w:r>
+              <w:rPr>
+                <w:i/>
+              </w:rPr>
+              <w:t>5_casa_mayor_a_terreno</w:t>
+            </w:r>
+            <w:r>
+              <w:rPr>
+                <w:i/>
+              </w:rPr>
+              <w:t>.in</w:t>
+            </w:r>
+          </w:p>
+        </w:tc>
+      </w:tr>
+      <w:tr>
+        <w:tc>
+          <w:tcPr>
+            <w:cnfStyle w:val="001000000000" w:firstRow="0" w:lastRow="0" w:firstColumn="1" w:lastColumn="0" w:oddVBand="0" w:evenVBand="0" w:oddHBand="0" w:evenHBand="0" w:firstRowFirstColumn="0" w:firstRowLastColumn="0" w:lastRowFirstColumn="0" w:lastRowLastColumn="0"/>
+            <w:tcW w:w="2093" w:type="dxa"/>
+            <w:vAlign w:val="center"/>
+          </w:tcPr>
+          <w:p>
+            <w:pPr>
+              <w:jc w:val="right"/>
+            </w:pPr>
+          </w:p>
+          <w:p>
+            <w:pPr>
+              <w:jc w:val="right"/>
+            </w:pPr>
+            <w:r>
+              <w:t>Entrada</w:t>
+            </w:r>
+          </w:p>
+        </w:tc>
+        <w:tc>
+          <w:tcPr>
+            <w:tcW w:w="7793" w:type="dxa"/>
+            <w:vAlign w:val="center"/>
+          </w:tcPr>
+          <w:p>
+            <w:pPr>
+              <w:cnfStyle w:val="000000000000" w:firstRow="0" w:lastRow="0" w:firstColumn="0" w:lastColumn="0" w:oddVBand="0" w:evenVBand="0" w:oddHBand="0" w:evenHBand="0" w:firstRowFirstColumn="0" w:firstRowLastColumn="0" w:lastRowFirstColumn="0" w:lastRowLastColumn="0"/>
+              <w:rPr>
+                <w:rFonts w:ascii="Courier New" w:hAnsi="Courier New" w:cs="Courier New"/>
+              </w:rPr>
+            </w:pPr>
+            <w:r>
+              <w:rPr>
+                <w:rFonts w:ascii="Courier New" w:hAnsi="Courier New" w:cs="Courier New"/>
+              </w:rPr>
+              <w:t>2 2</w:t>
+            </w:r>
+          </w:p>
+          <w:p>
+            <w:pPr>
+              <w:cnfStyle w:val="000000000000" w:firstRow="0" w:lastRow="0" w:firstColumn="0" w:lastColumn="0" w:oddVBand="0" w:evenVBand="0" w:oddHBand="0" w:evenHBand="0" w:firstRowFirstColumn="0" w:firstRowLastColumn="0" w:lastRowFirstColumn="0" w:lastRowLastColumn="0"/>
+              <w:rPr>
+                <w:rFonts w:ascii="Courier New" w:hAnsi="Courier New" w:cs="Courier New"/>
+              </w:rPr>
+            </w:pPr>
+            <w:r>
+              <w:rPr>
+                <w:rFonts w:ascii="Courier New" w:hAnsi="Courier New" w:cs="Courier New"/>
+              </w:rPr>
+              <w:t>3 3</w:t>
+            </w:r>
+          </w:p>
+          <w:p>
+            <w:pPr>
+              <w:cnfStyle w:val="000000000000" w:firstRow="0" w:lastRow="0" w:firstColumn="0" w:lastColumn="0" w:oddVBand="0" w:evenVBand="0" w:oddHBand="0" w:evenHBand="0" w:firstRowFirstColumn="0" w:firstRowLastColumn="0" w:lastRowFirstColumn="0" w:lastRowLastColumn="0"/>
+              <w:rPr>
+                <w:rFonts w:ascii="Courier New" w:hAnsi="Courier New" w:cs="Courier New"/>
+              </w:rPr>
+            </w:pPr>
+            <w:r>
+              <w:rPr>
+                <w:rFonts w:ascii="Courier New" w:hAnsi="Courier New" w:cs="Courier New"/>
+              </w:rPr>
+              <w:t>1</w:t>
+            </w:r>
+          </w:p>
+          <w:p>
+            <w:pPr>
+              <w:cnfStyle w:val="000000000000" w:firstRow="0" w:lastRow="0" w:firstColumn="0" w:lastColumn="0" w:oddVBand="0" w:evenVBand="0" w:oddHBand="0" w:evenHBand="0" w:firstRowFirstColumn="0" w:firstRowLastColumn="0" w:lastRowFirstColumn="0" w:lastRowLastColumn="0"/>
+              <w:rPr>
+                <w:rFonts w:ascii="Courier New" w:hAnsi="Courier New" w:cs="Courier New"/>
+              </w:rPr>
+            </w:pPr>
+            <w:r>
+              <w:rPr>
+                <w:rFonts w:ascii="Courier New" w:hAnsi="Courier New" w:cs="Courier New"/>
+              </w:rPr>
+              <w:t>1 1</w:t>
+            </w:r>
+          </w:p>
+        </w:tc>
+      </w:tr>
+      <w:tr>
+        <w:trPr>
+          <w:cnfStyle w:val="000000100000" w:firstRow="0" w:lastRow="0" w:firstColumn="0" w:lastColumn="0" w:oddVBand="0" w:evenVBand="0" w:oddHBand="1" w:evenHBand="0" w:firstRowFirstColumn="0" w:firstRowLastColumn="0" w:lastRowFirstColumn="0" w:lastRowLastColumn="0"/>
+          <w:trHeight w:val="454"/>
+        </w:trPr>
+        <w:tc>
+          <w:tcPr>
+            <w:cnfStyle w:val="001000000000" w:firstRow="0" w:lastRow="0" w:firstColumn="1" w:lastColumn="0" w:oddVBand="0" w:evenVBand="0" w:oddHBand="0" w:evenHBand="0" w:firstRowFirstColumn="0" w:firstRowLastColumn="0" w:lastRowFirstColumn="0" w:lastRowLastColumn="0"/>
+            <w:tcW w:w="2093" w:type="dxa"/>
+            <w:shd w:val="clear" w:color="auto" w:fill="92CDDC" w:themeFill="accent5" w:themeFillTint="99"/>
+            <w:vAlign w:val="center"/>
+          </w:tcPr>
+          <w:p>
+            <w:pPr>
+              <w:jc w:val="right"/>
+            </w:pPr>
+            <w:r>
+              <w:t>Archivo de Salida</w:t>
+            </w:r>
+          </w:p>
+        </w:tc>
+        <w:tc>
+          <w:tcPr>
+            <w:tcW w:w="7793" w:type="dxa"/>
+            <w:vAlign w:val="center"/>
+          </w:tcPr>
+          <w:p>
+            <w:pPr>
+              <w:jc w:val="right"/>
+              <w:cnfStyle w:val="000000100000" w:firstRow="0" w:lastRow="0" w:firstColumn="0" w:lastColumn="0" w:oddVBand="0" w:evenVBand="0" w:oddHBand="1" w:evenHBand="0" w:firstRowFirstColumn="0" w:firstRowLastColumn="0" w:lastRowFirstColumn="0" w:lastRowLastColumn="0"/>
+              <w:rPr>
+                <w:rFonts w:ascii="Courier New" w:hAnsi="Courier New" w:cs="Courier New"/>
+                <w:i/>
+              </w:rPr>
+            </w:pPr>
+            <w:r>
+              <w:rPr>
+                <w:i/>
+              </w:rPr>
+              <w:t>05_casa_mayor_a_terreno</w:t>
+            </w:r>
+            <w:r>
+              <w:rPr>
+                <w:i/>
+              </w:rPr>
+              <w:t>.out</w:t>
+            </w:r>
+          </w:p>
+        </w:tc>
+      </w:tr>
+      <w:tr>
+        <w:tc>
+          <w:tcPr>
+            <w:cnfStyle w:val="001000000000" w:firstRow="0" w:lastRow="0" w:firstColumn="1" w:lastColumn="0" w:oddVBand="0" w:evenVBand="0" w:oddHBand="0" w:evenHBand="0" w:firstRowFirstColumn="0" w:firstRowLastColumn="0" w:lastRowFirstColumn="0" w:lastRowLastColumn="0"/>
+            <w:tcW w:w="2093" w:type="dxa"/>
+            <w:vAlign w:val="center"/>
+          </w:tcPr>
+          <w:p>
+            <w:pPr>
+              <w:jc w:val="right"/>
+              <w:rPr>
+                <w:b w:val="0"/>
+              </w:rPr>
+            </w:pPr>
+            <w:r>
+              <w:t>Salida (esperada)</w:t>
+            </w:r>
+          </w:p>
+        </w:tc>
+        <w:tc>
+          <w:tcPr>
+            <w:tcW w:w="7793" w:type="dxa"/>
+          </w:tcPr>
+          <w:p>
+            <w:pPr>
+              <w:cnfStyle w:val="000000000000" w:firstRow="0" w:lastRow="0" w:firstColumn="0" w:lastColumn="0" w:oddVBand="0" w:evenVBand="0" w:oddHBand="0" w:evenHBand="0" w:firstRowFirstColumn="0" w:firstRowLastColumn="0" w:lastRowFirstColumn="0" w:lastRowLastColumn="0"/>
+              <w:rPr>
+                <w:rFonts w:ascii="Courier New" w:hAnsi="Courier New" w:cs="Courier New"/>
+              </w:rPr>
+            </w:pPr>
+            <w:r>
+              <w:rPr>
+                <w:rFonts w:ascii="Courier New" w:hAnsi="Courier New" w:cs="Courier New"/>
+                <w:sz w:val="20"/>
+              </w:rPr>
+              <w:t>NO</w:t>
+            </w:r>
+          </w:p>
+        </w:tc>
+      </w:tr>
+    </w:tbl>
+    <w:p>
+      <w:pPr>
+        <w:rPr>
+          <w:b/>
+        </w:rPr>
+      </w:pPr>
+    </w:p>
+    <w:p>
+      <w:pPr>
+        <w:rPr>
+          <w:b/>
+        </w:rPr>
+      </w:pPr>
+      <w:r>
+        <w:rPr>
+          <w:b/>
+        </w:rPr>
+        <w:br w:type="page"/>
+      </w:r>
+    </w:p>
+    <w:tbl>
+      <w:tblPr>
+        <w:tblStyle w:val="Sombreadomedio2-nfasis5"/>
+        <w:tblW w:w="0" w:type="auto"/>
+        <w:tblLook w:val="04A0" w:firstRow="1" w:lastRow="0" w:firstColumn="1" w:lastColumn="0" w:noHBand="0" w:noVBand="1"/>
+      </w:tblPr>
+      <w:tblGrid>
+        <w:gridCol w:w="2093"/>
+        <w:gridCol w:w="7793"/>
+      </w:tblGrid>
+      <w:tr>
+        <w:trPr>
+          <w:cnfStyle w:val="100000000000" w:firstRow="1" w:lastRow="0" w:firstColumn="0" w:lastColumn="0" w:oddVBand="0" w:evenVBand="0" w:oddHBand="0" w:evenHBand="0" w:firstRowFirstColumn="0" w:firstRowLastColumn="0" w:lastRowFirstColumn="0" w:lastRowLastColumn="0"/>
+          <w:trHeight w:val="381"/>
+        </w:trPr>
+        <w:tc>
+          <w:tcPr>
+            <w:cnfStyle w:val="001000000100" w:firstRow="0" w:lastRow="0" w:firstColumn="1" w:lastColumn="0" w:oddVBand="0" w:evenVBand="0" w:oddHBand="0" w:evenHBand="0" w:firstRowFirstColumn="1" w:firstRowLastColumn="0" w:lastRowFirstColumn="0" w:lastRowLastColumn="0"/>
+            <w:tcW w:w="2093" w:type="dxa"/>
+            <w:vAlign w:val="center"/>
+          </w:tcPr>
+          <w:p>
+            <w:pPr>
+              <w:jc w:val="center"/>
+            </w:pPr>
+            <w:r>
+              <w:lastRenderedPageBreak/>
+              <w:t>Caso de Prueba</w:t>
+            </w:r>
+          </w:p>
+        </w:tc>
+        <w:tc>
+          <w:tcPr>
+            <w:tcW w:w="7793" w:type="dxa"/>
+            <w:vAlign w:val="center"/>
+          </w:tcPr>
+          <w:p>
+            <w:pPr>
+              <w:jc w:val="right"/>
+              <w:cnfStyle w:val="100000000000" w:firstRow="1" w:lastRow="0" w:firstColumn="0" w:lastColumn="0" w:oddVBand="0" w:evenVBand="0" w:oddHBand="0" w:evenHBand="0" w:firstRowFirstColumn="0" w:firstRowLastColumn="0" w:lastRowFirstColumn="0" w:lastRowLastColumn="0"/>
+            </w:pPr>
+            <w:r>
+              <w:t>07</w:t>
+            </w:r>
+            <w:bookmarkStart w:id="1" w:name="_GoBack"/>
+            <w:bookmarkEnd w:id="1"/>
+          </w:p>
+        </w:tc>
+      </w:tr>
+      <w:tr>
+        <w:trPr>
+          <w:cnfStyle w:val="000000100000" w:firstRow="0" w:lastRow="0" w:firstColumn="0" w:lastColumn="0" w:oddVBand="0" w:evenVBand="0" w:oddHBand="1" w:evenHBand="0" w:firstRowFirstColumn="0" w:firstRowLastColumn="0" w:lastRowFirstColumn="0" w:lastRowLastColumn="0"/>
+        </w:trPr>
+        <w:tc>
+          <w:tcPr>
+            <w:cnfStyle w:val="001000000000" w:firstRow="0" w:lastRow="0" w:firstColumn="1" w:lastColumn="0" w:oddVBand="0" w:evenVBand="0" w:oddHBand="0" w:evenHBand="0" w:firstRowFirstColumn="0" w:firstRowLastColumn="0" w:lastRowFirstColumn="0" w:lastRowLastColumn="0"/>
+            <w:tcW w:w="9886" w:type="dxa"/>
+            <w:gridSpan w:val="2"/>
+          </w:tcPr>
+          <w:p/>
+        </w:tc>
+      </w:tr>
+      <w:tr>
+        <w:trPr>
+          <w:trHeight w:val="454"/>
+        </w:trPr>
+        <w:tc>
+          <w:tcPr>
+            <w:cnfStyle w:val="001000000000" w:firstRow="0" w:lastRow="0" w:firstColumn="1" w:lastColumn="0" w:oddVBand="0" w:evenVBand="0" w:oddHBand="0" w:evenHBand="0" w:firstRowFirstColumn="0" w:firstRowLastColumn="0" w:lastRowFirstColumn="0" w:lastRowLastColumn="0"/>
+            <w:tcW w:w="2093" w:type="dxa"/>
+            <w:vAlign w:val="center"/>
+          </w:tcPr>
+          <w:p>
+            <w:pPr>
+              <w:jc w:val="right"/>
+            </w:pPr>
+            <w:r>
+              <w:t>Nombre</w:t>
+            </w:r>
+          </w:p>
+        </w:tc>
+        <w:tc>
+          <w:tcPr>
+            <w:tcW w:w="7793" w:type="dxa"/>
+            <w:vAlign w:val="center"/>
+          </w:tcPr>
+          <w:p>
+            <w:pPr>
+              <w:cnfStyle w:val="000000000000" w:firstRow="0" w:lastRow="0" w:firstColumn="0" w:lastColumn="0" w:oddVBand="0" w:evenVBand="0" w:oddHBand="0" w:evenHBand="0" w:firstRowFirstColumn="0" w:firstRowLastColumn="0" w:lastRowFirstColumn="0" w:lastRowLastColumn="0"/>
+              <w:rPr>
+                <w:b/>
+              </w:rPr>
+            </w:pPr>
+            <w:r>
+              <w:t>06_terreno_lleno_de_peñascos.in</w:t>
+            </w:r>
+          </w:p>
+        </w:tc>
+      </w:tr>
+      <w:tr>
+        <w:trPr>
+          <w:cnfStyle w:val="000000100000" w:firstRow="0" w:lastRow="0" w:firstColumn="0" w:lastColumn="0" w:oddVBand="0" w:evenVBand="0" w:oddHBand="1" w:evenHBand="0" w:firstRowFirstColumn="0" w:firstRowLastColumn="0" w:lastRowFirstColumn="0" w:lastRowLastColumn="0"/>
+          <w:trHeight w:val="454"/>
+        </w:trPr>
+        <w:tc>
+          <w:tcPr>
+            <w:cnfStyle w:val="001000000000" w:firstRow="0" w:lastRow="0" w:firstColumn="1" w:lastColumn="0" w:oddVBand="0" w:evenVBand="0" w:oddHBand="0" w:evenHBand="0" w:firstRowFirstColumn="0" w:firstRowLastColumn="0" w:lastRowFirstColumn="0" w:lastRowLastColumn="0"/>
+            <w:tcW w:w="2093" w:type="dxa"/>
+            <w:shd w:val="clear" w:color="auto" w:fill="92CDDC" w:themeFill="accent5" w:themeFillTint="99"/>
+            <w:vAlign w:val="center"/>
+          </w:tcPr>
+          <w:p>
+            <w:pPr>
+              <w:jc w:val="right"/>
+            </w:pPr>
+            <w:r>
+              <w:t>Tipo</w:t>
+            </w:r>
+          </w:p>
+        </w:tc>
+        <w:tc>
+          <w:tcPr>
+            <w:tcW w:w="7793" w:type="dxa"/>
+            <w:vAlign w:val="center"/>
+          </w:tcPr>
+          <w:p>
+            <w:pPr>
+              <w:cnfStyle w:val="000000100000" w:firstRow="0" w:lastRow="0" w:firstColumn="0" w:lastColumn="0" w:oddVBand="0" w:evenVBand="0" w:oddHBand="1" w:evenHBand="0" w:firstRowFirstColumn="0" w:firstRowLastColumn="0" w:lastRowFirstColumn="0" w:lastRowLastColumn="0"/>
+            </w:pPr>
+            <w:r>
+              <w:t>Derivada de requisitos.</w:t>
+            </w:r>
+          </w:p>
+        </w:tc>
+      </w:tr>
+      <w:tr>
+        <w:trPr>
+          <w:trHeight w:val="1020"/>
+        </w:trPr>
+        <w:tc>
+          <w:tcPr>
+            <w:cnfStyle w:val="001000000000" w:firstRow="0" w:lastRow="0" w:firstColumn="1" w:lastColumn="0" w:oddVBand="0" w:evenVBand="0" w:oddHBand="0" w:evenHBand="0" w:firstRowFirstColumn="0" w:firstRowLastColumn="0" w:lastRowFirstColumn="0" w:lastRowLastColumn="0"/>
+            <w:tcW w:w="2093" w:type="dxa"/>
+            <w:vAlign w:val="center"/>
+          </w:tcPr>
+          <w:p>
+            <w:pPr>
+              <w:jc w:val="right"/>
+            </w:pPr>
+            <w:r>
+              <w:t>Descripción</w:t>
+            </w:r>
+          </w:p>
+        </w:tc>
+        <w:tc>
+          <w:tcPr>
+            <w:tcW w:w="7793" w:type="dxa"/>
+            <w:vAlign w:val="center"/>
+          </w:tcPr>
+          <w:p>
+            <w:pPr>
+              <w:cnfStyle w:val="000000000000" w:firstRow="0" w:lastRow="0" w:firstColumn="0" w:lastColumn="0" w:oddVBand="0" w:evenVBand="0" w:oddHBand="0" w:evenHBand="0" w:firstRowFirstColumn="0" w:firstRowLastColumn="0" w:lastRowFirstColumn="0" w:lastRowLastColumn="0"/>
+            </w:pPr>
+            <w:r>
+              <w:t>Este caso de pruebas demuestra que no puede ubicar la casa si es que el terreno está lleno de peñascos.</w:t>
+            </w:r>
+          </w:p>
+        </w:tc>
+      </w:tr>
+      <w:tr>
+        <w:trPr>
+          <w:cnfStyle w:val="000000100000" w:firstRow="0" w:lastRow="0" w:firstColumn="0" w:lastColumn="0" w:oddVBand="0" w:evenVBand="0" w:oddHBand="1" w:evenHBand="0" w:firstRowFirstColumn="0" w:firstRowLastColumn="0" w:lastRowFirstColumn="0" w:lastRowLastColumn="0"/>
+          <w:trHeight w:val="454"/>
+        </w:trPr>
+        <w:tc>
+          <w:tcPr>
+            <w:cnfStyle w:val="001000000000" w:firstRow="0" w:lastRow="0" w:firstColumn="1" w:lastColumn="0" w:oddVBand="0" w:evenVBand="0" w:oddHBand="0" w:evenHBand="0" w:firstRowFirstColumn="0" w:firstRowLastColumn="0" w:lastRowFirstColumn="0" w:lastRowLastColumn="0"/>
+            <w:tcW w:w="2093" w:type="dxa"/>
+            <w:shd w:val="clear" w:color="auto" w:fill="92CDDC" w:themeFill="accent5" w:themeFillTint="99"/>
+            <w:vAlign w:val="center"/>
+          </w:tcPr>
+          <w:p>
+            <w:pPr>
+              <w:jc w:val="right"/>
+            </w:pPr>
+            <w:r>
+              <w:t>Archivo de Entrada</w:t>
+            </w:r>
+          </w:p>
+        </w:tc>
+        <w:tc>
+          <w:tcPr>
+            <w:tcW w:w="7793" w:type="dxa"/>
+            <w:vAlign w:val="center"/>
+          </w:tcPr>
+          <w:p>
+            <w:pPr>
+              <w:jc w:val="right"/>
+              <w:cnfStyle w:val="000000100000" w:firstRow="0" w:lastRow="0" w:firstColumn="0" w:lastColumn="0" w:oddVBand="0" w:evenVBand="0" w:oddHBand="1" w:evenHBand="0" w:firstRowFirstColumn="0" w:firstRowLastColumn="0" w:lastRowFirstColumn="0" w:lastRowLastColumn="0"/>
+              <w:rPr>
+                <w:rFonts w:ascii="Courier New" w:hAnsi="Courier New" w:cs="Courier New"/>
+                <w:i/>
+                <w:sz w:val="20"/>
+              </w:rPr>
+            </w:pPr>
+            <w:r>
+              <w:rPr>
+                <w:i/>
+              </w:rPr>
+              <w:t>0</w:t>
+            </w:r>
+            <w:r>
+              <w:rPr>
+                <w:i/>
+              </w:rPr>
+              <w:t>6_terreno_lleno_de_peñascos</w:t>
+            </w:r>
+            <w:r>
+              <w:rPr>
+                <w:i/>
+              </w:rPr>
+              <w:t>.in</w:t>
+            </w:r>
+          </w:p>
+        </w:tc>
+      </w:tr>
+      <w:tr>
+        <w:tc>
+          <w:tcPr>
+            <w:cnfStyle w:val="001000000000" w:firstRow="0" w:lastRow="0" w:firstColumn="1" w:lastColumn="0" w:oddVBand="0" w:evenVBand="0" w:oddHBand="0" w:evenHBand="0" w:firstRowFirstColumn="0" w:firstRowLastColumn="0" w:lastRowFirstColumn="0" w:lastRowLastColumn="0"/>
+            <w:tcW w:w="2093" w:type="dxa"/>
+            <w:vAlign w:val="center"/>
+          </w:tcPr>
+          <w:p>
+            <w:pPr>
+              <w:jc w:val="right"/>
+            </w:pPr>
+          </w:p>
+          <w:p>
+            <w:pPr>
+              <w:jc w:val="right"/>
+            </w:pPr>
+            <w:r>
+              <w:t>Entrada</w:t>
+            </w:r>
+          </w:p>
+        </w:tc>
+        <w:tc>
+          <w:tcPr>
+            <w:tcW w:w="7793" w:type="dxa"/>
+          </w:tcPr>
+          <w:p>
+            <w:pPr>
+              <w:cnfStyle w:val="000000000000" w:firstRow="0" w:lastRow="0" w:firstColumn="0" w:lastColumn="0" w:oddVBand="0" w:evenVBand="0" w:oddHBand="0" w:evenHBand="0" w:firstRowFirstColumn="0" w:firstRowLastColumn="0" w:lastRowFirstColumn="0" w:lastRowLastColumn="0"/>
+              <w:rPr>
+                <w:rFonts w:ascii="Courier New" w:hAnsi="Courier New" w:cs="Courier New"/>
+              </w:rPr>
+            </w:pPr>
+            <w:r>
+              <w:rPr>
+                <w:rFonts w:ascii="Courier New" w:hAnsi="Courier New" w:cs="Courier New"/>
+              </w:rPr>
+              <w:t>3 2</w:t>
+            </w:r>
+          </w:p>
+          <w:p>
+            <w:pPr>
+              <w:cnfStyle w:val="000000000000" w:firstRow="0" w:lastRow="0" w:firstColumn="0" w:lastColumn="0" w:oddVBand="0" w:evenVBand="0" w:oddHBand="0" w:evenHBand="0" w:firstRowFirstColumn="0" w:firstRowLastColumn="0" w:lastRowFirstColumn="0" w:lastRowLastColumn="0"/>
+              <w:rPr>
+                <w:rFonts w:ascii="Courier New" w:hAnsi="Courier New" w:cs="Courier New"/>
+              </w:rPr>
+            </w:pPr>
+            <w:r>
+              <w:rPr>
+                <w:rFonts w:ascii="Courier New" w:hAnsi="Courier New" w:cs="Courier New"/>
+              </w:rPr>
+              <w:t>2 2</w:t>
+            </w:r>
+          </w:p>
+          <w:p>
+            <w:pPr>
+              <w:cnfStyle w:val="000000000000" w:firstRow="0" w:lastRow="0" w:firstColumn="0" w:lastColumn="0" w:oddVBand="0" w:evenVBand="0" w:oddHBand="0" w:evenHBand="0" w:firstRowFirstColumn="0" w:firstRowLastColumn="0" w:lastRowFirstColumn="0" w:lastRowLastColumn="0"/>
+              <w:rPr>
+                <w:rFonts w:ascii="Courier New" w:hAnsi="Courier New" w:cs="Courier New"/>
+              </w:rPr>
+            </w:pPr>
+            <w:r>
+              <w:rPr>
+                <w:noProof/>
+              </w:rPr>
+              <w:pict>
+                <v:shape id="_x0000_s1034" type="#_x0000_t75" style="position:absolute;margin-left:216.25pt;margin-top:3.75pt;width:60.75pt;height:49.5pt;z-index:251667456;mso-position-horizontal-relative:text;mso-position-vertical-relative:text;mso-width-relative:page;mso-height-relative:page">
+                  <v:imagedata r:id="rId16" o:title=""/>
+                </v:shape>
+                <o:OLEObject Type="Embed" ProgID="PBrush" ShapeID="_x0000_s1034" DrawAspect="Content" ObjectID="_1428936798" r:id="rId17"/>
+              </w:pict>
+            </w:r>
+            <w:r>
+              <w:rPr>
+                <w:rFonts w:ascii="Courier New" w:hAnsi="Courier New" w:cs="Courier New"/>
+              </w:rPr>
+              <w:t>6</w:t>
+            </w:r>
+          </w:p>
+          <w:p>
+            <w:pPr>
+              <w:cnfStyle w:val="000000000000" w:firstRow="0" w:lastRow="0" w:firstColumn="0" w:lastColumn="0" w:oddVBand="0" w:evenVBand="0" w:oddHBand="0" w:evenHBand="0" w:firstRowFirstColumn="0" w:firstRowLastColumn="0" w:lastRowFirstColumn="0" w:lastRowLastColumn="0"/>
+              <w:rPr>
+                <w:rFonts w:ascii="Courier New" w:hAnsi="Courier New" w:cs="Courier New"/>
+              </w:rPr>
+            </w:pPr>
+            <w:r>
+              <w:rPr>
+                <w:rFonts w:ascii="Courier New" w:hAnsi="Courier New" w:cs="Courier New"/>
+              </w:rPr>
+              <w:t>1 1</w:t>
+            </w:r>
+          </w:p>
+          <w:p>
+            <w:pPr>
+              <w:cnfStyle w:val="000000000000" w:firstRow="0" w:lastRow="0" w:firstColumn="0" w:lastColumn="0" w:oddVBand="0" w:evenVBand="0" w:oddHBand="0" w:evenHBand="0" w:firstRowFirstColumn="0" w:firstRowLastColumn="0" w:lastRowFirstColumn="0" w:lastRowLastColumn="0"/>
+              <w:rPr>
+                <w:rFonts w:ascii="Courier New" w:hAnsi="Courier New" w:cs="Courier New"/>
+              </w:rPr>
+            </w:pPr>
+            <w:r>
+              <w:rPr>
+                <w:rFonts w:ascii="Courier New" w:hAnsi="Courier New" w:cs="Courier New"/>
+              </w:rPr>
+              <w:t>2 1</w:t>
+            </w:r>
+          </w:p>
+          <w:p>
+            <w:pPr>
+              <w:cnfStyle w:val="000000000000" w:firstRow="0" w:lastRow="0" w:firstColumn="0" w:lastColumn="0" w:oddVBand="0" w:evenVBand="0" w:oddHBand="0" w:evenHBand="0" w:firstRowFirstColumn="0" w:firstRowLastColumn="0" w:lastRowFirstColumn="0" w:lastRowLastColumn="0"/>
+              <w:rPr>
+                <w:rFonts w:ascii="Courier New" w:hAnsi="Courier New" w:cs="Courier New"/>
+              </w:rPr>
+            </w:pPr>
+            <w:r>
+              <w:rPr>
+                <w:rFonts w:ascii="Courier New" w:hAnsi="Courier New" w:cs="Courier New"/>
+              </w:rPr>
+              <w:t>3 1</w:t>
+            </w:r>
+          </w:p>
+          <w:p>
+            <w:pPr>
+              <w:cnfStyle w:val="000000000000" w:firstRow="0" w:lastRow="0" w:firstColumn="0" w:lastColumn="0" w:oddVBand="0" w:evenVBand="0" w:oddHBand="0" w:evenHBand="0" w:firstRowFirstColumn="0" w:firstRowLastColumn="0" w:lastRowFirstColumn="0" w:lastRowLastColumn="0"/>
+              <w:rPr>
+                <w:rFonts w:ascii="Courier New" w:hAnsi="Courier New" w:cs="Courier New"/>
+              </w:rPr>
+            </w:pPr>
+            <w:r>
+              <w:rPr>
+                <w:rFonts w:ascii="Courier New" w:hAnsi="Courier New" w:cs="Courier New"/>
+              </w:rPr>
+              <w:t>1 2</w:t>
+            </w:r>
+          </w:p>
+          <w:p>
+            <w:pPr>
+              <w:cnfStyle w:val="000000000000" w:firstRow="0" w:lastRow="0" w:firstColumn="0" w:lastColumn="0" w:oddVBand="0" w:evenVBand="0" w:oddHBand="0" w:evenHBand="0" w:firstRowFirstColumn="0" w:firstRowLastColumn="0" w:lastRowFirstColumn="0" w:lastRowLastColumn="0"/>
+              <w:rPr>
+                <w:rFonts w:ascii="Courier New" w:hAnsi="Courier New" w:cs="Courier New"/>
+              </w:rPr>
+            </w:pPr>
+            <w:r>
+              <w:rPr>
+                <w:rFonts w:ascii="Courier New" w:hAnsi="Courier New" w:cs="Courier New"/>
+              </w:rPr>
+              <w:t>2 2</w:t>
+            </w:r>
+          </w:p>
+          <w:p>
+            <w:pPr>
+              <w:cnfStyle w:val="000000000000" w:firstRow="0" w:lastRow="0" w:firstColumn="0" w:lastColumn="0" w:oddVBand="0" w:evenVBand="0" w:oddHBand="0" w:evenHBand="0" w:firstRowFirstColumn="0" w:firstRowLastColumn="0" w:lastRowFirstColumn="0" w:lastRowLastColumn="0"/>
+              <w:rPr>
+                <w:rFonts w:ascii="Courier New" w:hAnsi="Courier New" w:cs="Courier New"/>
+              </w:rPr>
+            </w:pPr>
+            <w:r>
+              <w:rPr>
+                <w:rFonts w:ascii="Courier New" w:hAnsi="Courier New" w:cs="Courier New"/>
+              </w:rPr>
+              <w:t>3 2</w:t>
+            </w:r>
+          </w:p>
+        </w:tc>
+      </w:tr>
+      <w:tr>
+        <w:trPr>
+          <w:cnfStyle w:val="000000100000" w:firstRow="0" w:lastRow="0" w:firstColumn="0" w:lastColumn="0" w:oddVBand="0" w:evenVBand="0" w:oddHBand="1" w:evenHBand="0" w:firstRowFirstColumn="0" w:firstRowLastColumn="0" w:lastRowFirstColumn="0" w:lastRowLastColumn="0"/>
+          <w:trHeight w:val="454"/>
+        </w:trPr>
+        <w:tc>
+          <w:tcPr>
+            <w:cnfStyle w:val="001000000000" w:firstRow="0" w:lastRow="0" w:firstColumn="1" w:lastColumn="0" w:oddVBand="0" w:evenVBand="0" w:oddHBand="0" w:evenHBand="0" w:firstRowFirstColumn="0" w:firstRowLastColumn="0" w:lastRowFirstColumn="0" w:lastRowLastColumn="0"/>
+            <w:tcW w:w="2093" w:type="dxa"/>
+            <w:shd w:val="clear" w:color="auto" w:fill="92CDDC" w:themeFill="accent5" w:themeFillTint="99"/>
+            <w:vAlign w:val="center"/>
+          </w:tcPr>
+          <w:p>
+            <w:pPr>
+              <w:jc w:val="right"/>
+            </w:pPr>
+            <w:r>
+              <w:t>Archivo de Salida</w:t>
+            </w:r>
+          </w:p>
+        </w:tc>
+        <w:tc>
+          <w:tcPr>
+            <w:tcW w:w="7793" w:type="dxa"/>
+            <w:vAlign w:val="center"/>
+          </w:tcPr>
+          <w:p>
+            <w:pPr>
+              <w:jc w:val="right"/>
+              <w:cnfStyle w:val="000000100000" w:firstRow="0" w:lastRow="0" w:firstColumn="0" w:lastColumn="0" w:oddVBand="0" w:evenVBand="0" w:oddHBand="1" w:evenHBand="0" w:firstRowFirstColumn="0" w:firstRowLastColumn="0" w:lastRowFirstColumn="0" w:lastRowLastColumn="0"/>
+              <w:rPr>
+                <w:rFonts w:ascii="Courier New" w:hAnsi="Courier New" w:cs="Courier New"/>
+                <w:i/>
+              </w:rPr>
+            </w:pPr>
+            <w:r>
+              <w:rPr>
+                <w:i/>
+              </w:rPr>
+              <w:t>06_terreno_lleno_de_peñascos</w:t>
+            </w:r>
+            <w:r>
+              <w:rPr>
+                <w:i/>
+              </w:rPr>
+              <w:t>.out</w:t>
+            </w:r>
+          </w:p>
+        </w:tc>
+      </w:tr>
+      <w:tr>
+        <w:tc>
+          <w:tcPr>
+            <w:cnfStyle w:val="001000000000" w:firstRow="0" w:lastRow="0" w:firstColumn="1" w:lastColumn="0" w:oddVBand="0" w:evenVBand="0" w:oddHBand="0" w:evenHBand="0" w:firstRowFirstColumn="0" w:firstRowLastColumn="0" w:lastRowFirstColumn="0" w:lastRowLastColumn="0"/>
+            <w:tcW w:w="2093" w:type="dxa"/>
+            <w:vAlign w:val="center"/>
+          </w:tcPr>
+          <w:p>
+            <w:pPr>
+              <w:jc w:val="right"/>
+              <w:rPr>
+                <w:b w:val="0"/>
+              </w:rPr>
+            </w:pPr>
+            <w:r>
+              <w:t>Salida (esperada)</w:t>
+            </w:r>
+          </w:p>
+        </w:tc>
+        <w:tc>
+          <w:tcPr>
+            <w:tcW w:w="7793" w:type="dxa"/>
+          </w:tcPr>
+          <w:p>
+            <w:pPr>
+              <w:cnfStyle w:val="000000000000" w:firstRow="0" w:lastRow="0" w:firstColumn="0" w:lastColumn="0" w:oddVBand="0" w:evenVBand="0" w:oddHBand="0" w:evenHBand="0" w:firstRowFirstColumn="0" w:firstRowLastColumn="0" w:lastRowFirstColumn="0" w:lastRowLastColumn="0"/>
+              <w:rPr>
+                <w:rFonts w:ascii="Courier New" w:hAnsi="Courier New" w:cs="Courier New"/>
+                <w:sz w:val="20"/>
+              </w:rPr>
+            </w:pPr>
+            <w:r>
+              <w:rPr>
+                <w:rFonts w:ascii="Courier New" w:hAnsi="Courier New" w:cs="Courier New"/>
+                <w:sz w:val="20"/>
+              </w:rPr>
+              <w:t>NO</w:t>
+            </w:r>
+          </w:p>
+        </w:tc>
+      </w:tr>
+    </w:tbl>
+    <w:p>
+      <w:pPr>
+        <w:rPr>
+          <w:b/>
+        </w:rPr>
+      </w:pPr>
+    </w:p>
+    <w:p>
+      <w:pPr>
+        <w:rPr>
+          <w:b/>
+        </w:rPr>
+      </w:pPr>
+    </w:p>
     <w:sectPr>
-      <w:footerReference w:type="default" r:id="rId12"/>
+      <w:footerReference w:type="default" r:id="rId18"/>
       <w:pgSz w:w="11906" w:h="16838"/>
       <w:pgMar w:top="1440" w:right="1080" w:bottom="1440" w:left="1080" w:header="708" w:footer="708" w:gutter="0"/>
       <w:cols w:space="708"/>
@@ -2384,7 +4322,7 @@
         <w:b/>
         <w:noProof/>
       </w:rPr>
-      <w:t>5</w:t>
+      <w:t>9</w:t>
     </w:r>
     <w:r>
       <w:rPr>
@@ -2433,7 +4371,7 @@
         <w:b/>
         <w:noProof/>
       </w:rPr>
-      <w:t>5</w:t>
+      <w:t>9</w:t>
     </w:r>
     <w:r>
       <w:rPr>

</xml_diff>

<commit_message>
Cambios menores en la documentación del lote de prueba de "Pedregal" para reflejar casos con salida múltiple.
</commit_message>
<xml_diff>
--- a/practica1/trunk/Pedregal/Pedregal_DocumentaciónLoteDePruebas.docx
+++ b/practica1/trunk/Pedregal/Pedregal_DocumentaciónLoteDePruebas.docx
@@ -888,7 +888,7 @@
                 <v:shape id="_x0000_s1026" type="#_x0000_t75" style="position:absolute;margin-left:201.2pt;margin-top:9.4pt;width:156pt;height:120.75pt;z-index:251659264;mso-position-horizontal-relative:text;mso-position-vertical-relative:text;mso-width-relative:page;mso-height-relative:page">
                   <v:imagedata r:id="rId8" o:title=""/>
                 </v:shape>
-                <o:OLEObject Type="Embed" ProgID="PBrush" ShapeID="_x0000_s1026" DrawAspect="Content" ObjectID="_1428936794" r:id="rId9"/>
+                <o:OLEObject Type="Embed" ProgID="PBrush" ShapeID="_x0000_s1026" DrawAspect="Content" ObjectID="_1428938104" r:id="rId9"/>
               </w:pict>
             </w:r>
             <w:r>
@@ -1600,7 +1600,7 @@
                 <v:shape id="_x0000_s1030" type="#_x0000_t75" style="position:absolute;margin-left:276.5pt;margin-top:6.8pt;width:47.25pt;height:36pt;z-index:251661312;mso-position-horizontal-relative:text;mso-position-vertical-relative:text;mso-width-relative:page;mso-height-relative:page">
                   <v:imagedata r:id="rId10" o:title=""/>
                 </v:shape>
-                <o:OLEObject Type="Embed" ProgID="PBrush" ShapeID="_x0000_s1030" DrawAspect="Content" ObjectID="_1428936795" r:id="rId11"/>
+                <o:OLEObject Type="Embed" ProgID="PBrush" ShapeID="_x0000_s1030" DrawAspect="Content" ObjectID="_1428938105" r:id="rId11"/>
               </w:pict>
             </w:r>
             <w:r>
@@ -2334,6 +2334,12 @@
       <w:tblGrid>
         <w:gridCol w:w="2093"/>
         <w:gridCol w:w="7793"/>
+        <w:tblGridChange w:id="1">
+          <w:tblGrid>
+            <w:gridCol w:w="2093"/>
+            <w:gridCol w:w="7793"/>
+          </w:tblGrid>
+        </w:tblGridChange>
       </w:tblGrid>
       <w:tr>
         <w:trPr>
@@ -2456,7 +2462,20 @@
               <w:cnfStyle w:val="000000100000" w:firstRow="0" w:lastRow="0" w:firstColumn="0" w:lastColumn="0" w:oddVBand="0" w:evenVBand="0" w:oddHBand="1" w:evenHBand="0" w:firstRowFirstColumn="0" w:firstRowLastColumn="0" w:lastRowFirstColumn="0" w:lastRowLastColumn="0"/>
             </w:pPr>
             <w:r>
-              <w:t>Derivada de requisitos.</w:t>
+              <w:t>Derivada de</w:t>
+            </w:r>
+            <w:ins w:id="2" w:author="Familia Lucki &amp; Bustos" w:date="2013-05-01T18:25:00Z">
+              <w:r>
+                <w:t>l análisis</w:t>
+              </w:r>
+            </w:ins>
+            <w:del w:id="3" w:author="Familia Lucki &amp; Bustos" w:date="2013-05-01T18:25:00Z">
+              <w:r>
+                <w:delText xml:space="preserve"> requisitos</w:delText>
+              </w:r>
+            </w:del>
+            <w:r>
+              <w:t>.</w:t>
             </w:r>
           </w:p>
         </w:tc>
@@ -2590,7 +2609,7 @@
                 <v:shape id="_x0000_s1032" type="#_x0000_t75" style="position:absolute;margin-left:202.9pt;margin-top:.05pt;width:88.5pt;height:72.75pt;z-index:251663360;mso-position-horizontal-relative:text;mso-position-vertical-relative:text;mso-width-relative:page;mso-height-relative:page">
                   <v:imagedata r:id="rId12" o:title=""/>
                 </v:shape>
-                <o:OLEObject Type="Embed" ProgID="PBrush" ShapeID="_x0000_s1032" DrawAspect="Content" ObjectID="_1428936796" r:id="rId13"/>
+                <o:OLEObject Type="Embed" ProgID="PBrush" ShapeID="_x0000_s1032" DrawAspect="Content" ObjectID="_1428938106" r:id="rId13"/>
               </w:pict>
             </w:r>
             <w:r>
@@ -2818,6 +2837,96 @@
               </w:rPr>
               <w:t>E</w:t>
             </w:r>
+          </w:p>
+        </w:tc>
+      </w:tr>
+      <w:tr>
+        <w:tblPrEx>
+          <w:tblW w:w="0" w:type="auto"/>
+          <w:tblPrExChange w:id="4" w:author="Familia Lucki &amp; Bustos" w:date="2013-05-01T18:25:00Z">
+            <w:tblPrEx>
+              <w:tblW w:w="0" w:type="auto"/>
+            </w:tblPrEx>
+          </w:tblPrExChange>
+        </w:tblPrEx>
+        <w:trPr>
+          <w:cnfStyle w:val="000000100000" w:firstRow="0" w:lastRow="0" w:firstColumn="0" w:lastColumn="0" w:oddVBand="0" w:evenVBand="0" w:oddHBand="1" w:evenHBand="0" w:firstRowFirstColumn="0" w:firstRowLastColumn="0" w:lastRowFirstColumn="0" w:lastRowLastColumn="0"/>
+          <w:trHeight w:val="1020"/>
+          <w:ins w:id="5" w:author="Familia Lucki &amp; Bustos" w:date="2013-05-01T18:25:00Z"/>
+        </w:trPr>
+        <w:tc>
+          <w:tcPr>
+            <w:cnfStyle w:val="001000000000" w:firstRow="0" w:lastRow="0" w:firstColumn="1" w:lastColumn="0" w:oddVBand="0" w:evenVBand="0" w:oddHBand="0" w:evenHBand="0" w:firstRowFirstColumn="0" w:firstRowLastColumn="0" w:lastRowFirstColumn="0" w:lastRowLastColumn="0"/>
+            <w:tcW w:w="2093" w:type="dxa"/>
+            <w:vAlign w:val="center"/>
+            <w:tcPrChange w:id="6" w:author="Familia Lucki &amp; Bustos" w:date="2013-05-01T18:25:00Z">
+              <w:tcPr>
+                <w:tcW w:w="2093" w:type="dxa"/>
+                <w:vAlign w:val="center"/>
+              </w:tcPr>
+            </w:tcPrChange>
+          </w:tcPr>
+          <w:p>
+            <w:pPr>
+              <w:jc w:val="right"/>
+              <w:cnfStyle w:val="001000100000" w:firstRow="0" w:lastRow="0" w:firstColumn="1" w:lastColumn="0" w:oddVBand="0" w:evenVBand="0" w:oddHBand="1" w:evenHBand="0" w:firstRowFirstColumn="0" w:firstRowLastColumn="0" w:lastRowFirstColumn="0" w:lastRowLastColumn="0"/>
+              <w:rPr>
+                <w:ins w:id="7" w:author="Familia Lucki &amp; Bustos" w:date="2013-05-01T18:25:00Z"/>
+              </w:rPr>
+            </w:pPr>
+            <w:ins w:id="8" w:author="Familia Lucki &amp; Bustos" w:date="2013-05-01T18:25:00Z">
+              <w:r>
+                <w:t>NOTAS</w:t>
+              </w:r>
+            </w:ins>
+          </w:p>
+        </w:tc>
+        <w:tc>
+          <w:tcPr>
+            <w:tcW w:w="7793" w:type="dxa"/>
+            <w:vAlign w:val="center"/>
+            <w:tcPrChange w:id="9" w:author="Familia Lucki &amp; Bustos" w:date="2013-05-01T18:25:00Z">
+              <w:tcPr>
+                <w:tcW w:w="7793" w:type="dxa"/>
+              </w:tcPr>
+            </w:tcPrChange>
+          </w:tcPr>
+          <w:p>
+            <w:pPr>
+              <w:cnfStyle w:val="000000100000" w:firstRow="0" w:lastRow="0" w:firstColumn="0" w:lastColumn="0" w:oddVBand="0" w:evenVBand="0" w:oddHBand="1" w:evenHBand="0" w:firstRowFirstColumn="0" w:firstRowLastColumn="0" w:lastRowFirstColumn="0" w:lastRowLastColumn="0"/>
+              <w:rPr>
+                <w:ins w:id="10" w:author="Familia Lucki &amp; Bustos" w:date="2013-05-01T18:25:00Z"/>
+                <w:b/>
+                <w:color w:val="FF0000"/>
+              </w:rPr>
+            </w:pPr>
+            <w:ins w:id="11" w:author="Familia Lucki &amp; Bustos" w:date="2013-05-01T18:25:00Z">
+              <w:r>
+                <w:rPr>
+                  <w:b/>
+                  <w:color w:val="FF0000"/>
+                </w:rPr>
+                <w:t>EXISTEN MÚLTIPLES SOLUCIONES.</w:t>
+              </w:r>
+            </w:ins>
+          </w:p>
+          <w:p>
+            <w:pPr>
+              <w:cnfStyle w:val="000000100000" w:firstRow="0" w:lastRow="0" w:firstColumn="0" w:lastColumn="0" w:oddVBand="0" w:evenVBand="0" w:oddHBand="1" w:evenHBand="0" w:firstRowFirstColumn="0" w:firstRowLastColumn="0" w:lastRowFirstColumn="0" w:lastRowLastColumn="0"/>
+              <w:rPr>
+                <w:ins w:id="12" w:author="Familia Lucki &amp; Bustos" w:date="2013-05-01T18:25:00Z"/>
+                <w:rFonts w:ascii="Courier New" w:hAnsi="Courier New" w:cs="Courier New"/>
+                <w:sz w:val="20"/>
+              </w:rPr>
+            </w:pPr>
+            <w:ins w:id="13" w:author="Familia Lucki &amp; Bustos" w:date="2013-05-01T18:25:00Z">
+              <w:r>
+                <w:t>El archivo de salida es “propuesto” como una posible solución.</w:t>
+              </w:r>
+              <w:r>
+                <w:t xml:space="preserve"> Utilizar programa probador según criterio.</w:t>
+              </w:r>
+            </w:ins>
           </w:p>
         </w:tc>
       </w:tr>
@@ -2851,6 +2960,12 @@
       <w:tblGrid>
         <w:gridCol w:w="2093"/>
         <w:gridCol w:w="7793"/>
+        <w:tblGridChange w:id="14">
+          <w:tblGrid>
+            <w:gridCol w:w="2093"/>
+            <w:gridCol w:w="7793"/>
+          </w:tblGrid>
+        </w:tblGridChange>
       </w:tblGrid>
       <w:tr>
         <w:trPr>
@@ -2968,22 +3083,59 @@
           <w:p>
             <w:pPr>
               <w:cnfStyle w:val="000000100000" w:firstRow="0" w:lastRow="0" w:firstColumn="0" w:lastColumn="0" w:oddVBand="0" w:evenVBand="0" w:oddHBand="1" w:evenHBand="0" w:firstRowFirstColumn="0" w:firstRowLastColumn="0" w:lastRowFirstColumn="0" w:lastRowLastColumn="0"/>
-            </w:pPr>
-            <w:r>
-              <w:t>Derivada de requisitos.</w:t>
+              <w:pPrChange w:id="15" w:author="Familia Lucki &amp; Bustos" w:date="2013-05-01T18:27:00Z">
+                <w:pPr>
+                  <w:cnfStyle w:val="000000100000" w:firstRow="0" w:lastRow="0" w:firstColumn="0" w:lastColumn="0" w:oddVBand="0" w:evenVBand="0" w:oddHBand="1" w:evenHBand="0" w:firstRowFirstColumn="0" w:firstRowLastColumn="0" w:lastRowFirstColumn="0" w:lastRowLastColumn="0"/>
+                </w:pPr>
+              </w:pPrChange>
+            </w:pPr>
+            <w:r>
+              <w:t>Derivada de</w:t>
+            </w:r>
+            <w:ins w:id="16" w:author="Familia Lucki &amp; Bustos" w:date="2013-05-01T18:27:00Z">
+              <w:r>
+                <w:t>l análisis</w:t>
+              </w:r>
+            </w:ins>
+            <w:del w:id="17" w:author="Familia Lucki &amp; Bustos" w:date="2013-05-01T18:27:00Z">
+              <w:r>
+                <w:delText xml:space="preserve"> requisitos</w:delText>
+              </w:r>
+            </w:del>
+            <w:r>
+              <w:t>.</w:t>
             </w:r>
           </w:p>
         </w:tc>
       </w:tr>
       <w:tr>
+        <w:tblPrEx>
+          <w:tblW w:w="0" w:type="auto"/>
+          <w:tblPrExChange w:id="18" w:author="Familia Lucki &amp; Bustos" w:date="2013-05-01T18:27:00Z">
+            <w:tblPrEx>
+              <w:tblW w:w="0" w:type="auto"/>
+            </w:tblPrEx>
+          </w:tblPrExChange>
+        </w:tblPrEx>
         <w:trPr>
-          <w:trHeight w:val="1020"/>
+          <w:trHeight w:val="850"/>
+          <w:trPrChange w:id="19" w:author="Familia Lucki &amp; Bustos" w:date="2013-05-01T18:27:00Z">
+            <w:trPr>
+              <w:trHeight w:val="1020"/>
+            </w:trPr>
+          </w:trPrChange>
         </w:trPr>
         <w:tc>
           <w:tcPr>
             <w:cnfStyle w:val="001000000000" w:firstRow="0" w:lastRow="0" w:firstColumn="1" w:lastColumn="0" w:oddVBand="0" w:evenVBand="0" w:oddHBand="0" w:evenHBand="0" w:firstRowFirstColumn="0" w:firstRowLastColumn="0" w:lastRowFirstColumn="0" w:lastRowLastColumn="0"/>
             <w:tcW w:w="2093" w:type="dxa"/>
             <w:vAlign w:val="center"/>
+            <w:tcPrChange w:id="20" w:author="Familia Lucki &amp; Bustos" w:date="2013-05-01T18:27:00Z">
+              <w:tcPr>
+                <w:tcW w:w="2093" w:type="dxa"/>
+                <w:vAlign w:val="center"/>
+              </w:tcPr>
+            </w:tcPrChange>
           </w:tcPr>
           <w:p>
             <w:pPr>
@@ -2998,6 +3150,12 @@
           <w:tcPr>
             <w:tcW w:w="7793" w:type="dxa"/>
             <w:vAlign w:val="center"/>
+            <w:tcPrChange w:id="21" w:author="Familia Lucki &amp; Bustos" w:date="2013-05-01T18:27:00Z">
+              <w:tcPr>
+                <w:tcW w:w="7793" w:type="dxa"/>
+                <w:vAlign w:val="center"/>
+              </w:tcPr>
+            </w:tcPrChange>
           </w:tcPr>
           <w:p>
             <w:pPr>
@@ -3116,7 +3274,7 @@
                 <v:shape id="_x0000_s1033" type="#_x0000_t75" style="position:absolute;margin-left:213.75pt;margin-top:.6pt;width:105.75pt;height:66.75pt;z-index:251665408;mso-position-horizontal-relative:text;mso-position-vertical-relative:text;mso-width-relative:page;mso-height-relative:page">
                   <v:imagedata r:id="rId14" o:title=""/>
                 </v:shape>
-                <o:OLEObject Type="Embed" ProgID="PBrush" ShapeID="_x0000_s1033" DrawAspect="Content" ObjectID="_1428936797" r:id="rId15"/>
+                <o:OLEObject Type="Embed" ProgID="PBrush" ShapeID="_x0000_s1033" DrawAspect="Content" ObjectID="_1428938107" r:id="rId15"/>
               </w:pict>
             </w:r>
           </w:p>
@@ -3313,6 +3471,96 @@
               </w:rPr>
               <w:t>O</w:t>
             </w:r>
+          </w:p>
+        </w:tc>
+      </w:tr>
+      <w:tr>
+        <w:tblPrEx>
+          <w:tblW w:w="0" w:type="auto"/>
+          <w:tblPrExChange w:id="22" w:author="Familia Lucki &amp; Bustos" w:date="2013-05-01T18:28:00Z">
+            <w:tblPrEx>
+              <w:tblW w:w="0" w:type="auto"/>
+            </w:tblPrEx>
+          </w:tblPrExChange>
+        </w:tblPrEx>
+        <w:trPr>
+          <w:cnfStyle w:val="000000100000" w:firstRow="0" w:lastRow="0" w:firstColumn="0" w:lastColumn="0" w:oddVBand="0" w:evenVBand="0" w:oddHBand="1" w:evenHBand="0" w:firstRowFirstColumn="0" w:firstRowLastColumn="0" w:lastRowFirstColumn="0" w:lastRowLastColumn="0"/>
+          <w:trHeight w:val="1020"/>
+          <w:ins w:id="23" w:author="Familia Lucki &amp; Bustos" w:date="2013-05-01T18:28:00Z"/>
+        </w:trPr>
+        <w:tc>
+          <w:tcPr>
+            <w:cnfStyle w:val="001000000000" w:firstRow="0" w:lastRow="0" w:firstColumn="1" w:lastColumn="0" w:oddVBand="0" w:evenVBand="0" w:oddHBand="0" w:evenHBand="0" w:firstRowFirstColumn="0" w:firstRowLastColumn="0" w:lastRowFirstColumn="0" w:lastRowLastColumn="0"/>
+            <w:tcW w:w="2093" w:type="dxa"/>
+            <w:vAlign w:val="center"/>
+            <w:tcPrChange w:id="24" w:author="Familia Lucki &amp; Bustos" w:date="2013-05-01T18:28:00Z">
+              <w:tcPr>
+                <w:tcW w:w="2093" w:type="dxa"/>
+                <w:vAlign w:val="center"/>
+              </w:tcPr>
+            </w:tcPrChange>
+          </w:tcPr>
+          <w:p>
+            <w:pPr>
+              <w:jc w:val="right"/>
+              <w:cnfStyle w:val="001000100000" w:firstRow="0" w:lastRow="0" w:firstColumn="1" w:lastColumn="0" w:oddVBand="0" w:evenVBand="0" w:oddHBand="1" w:evenHBand="0" w:firstRowFirstColumn="0" w:firstRowLastColumn="0" w:lastRowFirstColumn="0" w:lastRowLastColumn="0"/>
+              <w:rPr>
+                <w:ins w:id="25" w:author="Familia Lucki &amp; Bustos" w:date="2013-05-01T18:28:00Z"/>
+              </w:rPr>
+            </w:pPr>
+            <w:ins w:id="26" w:author="Familia Lucki &amp; Bustos" w:date="2013-05-01T18:28:00Z">
+              <w:r>
+                <w:t>NOTAS</w:t>
+              </w:r>
+            </w:ins>
+          </w:p>
+        </w:tc>
+        <w:tc>
+          <w:tcPr>
+            <w:tcW w:w="7793" w:type="dxa"/>
+            <w:vAlign w:val="center"/>
+            <w:tcPrChange w:id="27" w:author="Familia Lucki &amp; Bustos" w:date="2013-05-01T18:28:00Z">
+              <w:tcPr>
+                <w:tcW w:w="7793" w:type="dxa"/>
+              </w:tcPr>
+            </w:tcPrChange>
+          </w:tcPr>
+          <w:p>
+            <w:pPr>
+              <w:cnfStyle w:val="000000100000" w:firstRow="0" w:lastRow="0" w:firstColumn="0" w:lastColumn="0" w:oddVBand="0" w:evenVBand="0" w:oddHBand="1" w:evenHBand="0" w:firstRowFirstColumn="0" w:firstRowLastColumn="0" w:lastRowFirstColumn="0" w:lastRowLastColumn="0"/>
+              <w:rPr>
+                <w:ins w:id="28" w:author="Familia Lucki &amp; Bustos" w:date="2013-05-01T18:28:00Z"/>
+                <w:b/>
+                <w:color w:val="FF0000"/>
+              </w:rPr>
+            </w:pPr>
+            <w:ins w:id="29" w:author="Familia Lucki &amp; Bustos" w:date="2013-05-01T18:28:00Z">
+              <w:r>
+                <w:rPr>
+                  <w:b/>
+                  <w:color w:val="FF0000"/>
+                </w:rPr>
+                <w:t>EXISTEN MÚLTIPLES SOLUCIONES.</w:t>
+              </w:r>
+            </w:ins>
+          </w:p>
+          <w:p>
+            <w:pPr>
+              <w:cnfStyle w:val="000000100000" w:firstRow="0" w:lastRow="0" w:firstColumn="0" w:lastColumn="0" w:oddVBand="0" w:evenVBand="0" w:oddHBand="1" w:evenHBand="0" w:firstRowFirstColumn="0" w:firstRowLastColumn="0" w:lastRowFirstColumn="0" w:lastRowLastColumn="0"/>
+              <w:rPr>
+                <w:ins w:id="30" w:author="Familia Lucki &amp; Bustos" w:date="2013-05-01T18:28:00Z"/>
+                <w:rFonts w:ascii="Courier New" w:hAnsi="Courier New" w:cs="Courier New"/>
+                <w:sz w:val="20"/>
+              </w:rPr>
+            </w:pPr>
+            <w:ins w:id="31" w:author="Familia Lucki &amp; Bustos" w:date="2013-05-01T18:28:00Z">
+              <w:r>
+                <w:t>El archivo de salida es “propuesto” como una posible solución.</w:t>
+              </w:r>
+              <w:r>
+                <w:t xml:space="preserve"> Utilizar programa probador según criterio.</w:t>
+              </w:r>
+            </w:ins>
           </w:p>
         </w:tc>
       </w:tr>
@@ -3346,6 +3594,12 @@
       <w:tblGrid>
         <w:gridCol w:w="2093"/>
         <w:gridCol w:w="7793"/>
+        <w:tblGridChange w:id="32">
+          <w:tblGrid>
+            <w:gridCol w:w="2093"/>
+            <w:gridCol w:w="7793"/>
+          </w:tblGrid>
+        </w:tblGridChange>
       </w:tblGrid>
       <w:tr>
         <w:trPr>
@@ -3471,14 +3725,33 @@
         </w:tc>
       </w:tr>
       <w:tr>
+        <w:tblPrEx>
+          <w:tblW w:w="0" w:type="auto"/>
+          <w:tblPrExChange w:id="33" w:author="Familia Lucki &amp; Bustos" w:date="2013-05-01T18:28:00Z">
+            <w:tblPrEx>
+              <w:tblW w:w="0" w:type="auto"/>
+            </w:tblPrEx>
+          </w:tblPrExChange>
+        </w:tblPrEx>
         <w:trPr>
-          <w:trHeight w:val="1814"/>
+          <w:trHeight w:val="850"/>
+          <w:trPrChange w:id="34" w:author="Familia Lucki &amp; Bustos" w:date="2013-05-01T18:28:00Z">
+            <w:trPr>
+              <w:trHeight w:val="1814"/>
+            </w:trPr>
+          </w:trPrChange>
         </w:trPr>
         <w:tc>
           <w:tcPr>
             <w:cnfStyle w:val="001000000000" w:firstRow="0" w:lastRow="0" w:firstColumn="1" w:lastColumn="0" w:oddVBand="0" w:evenVBand="0" w:oddHBand="0" w:evenHBand="0" w:firstRowFirstColumn="0" w:firstRowLastColumn="0" w:lastRowFirstColumn="0" w:lastRowLastColumn="0"/>
             <w:tcW w:w="2093" w:type="dxa"/>
             <w:vAlign w:val="center"/>
+            <w:tcPrChange w:id="35" w:author="Familia Lucki &amp; Bustos" w:date="2013-05-01T18:28:00Z">
+              <w:tcPr>
+                <w:tcW w:w="2093" w:type="dxa"/>
+                <w:vAlign w:val="center"/>
+              </w:tcPr>
+            </w:tcPrChange>
           </w:tcPr>
           <w:p>
             <w:pPr>
@@ -3493,6 +3766,12 @@
           <w:tcPr>
             <w:tcW w:w="7793" w:type="dxa"/>
             <w:vAlign w:val="center"/>
+            <w:tcPrChange w:id="36" w:author="Familia Lucki &amp; Bustos" w:date="2013-05-01T18:28:00Z">
+              <w:tcPr>
+                <w:tcW w:w="7793" w:type="dxa"/>
+                <w:vAlign w:val="center"/>
+              </w:tcPr>
+            </w:tcPrChange>
           </w:tcPr>
           <w:p>
             <w:pPr>
@@ -3765,6 +4044,12 @@
       <w:tblGrid>
         <w:gridCol w:w="2093"/>
         <w:gridCol w:w="7793"/>
+        <w:tblGridChange w:id="37">
+          <w:tblGrid>
+            <w:gridCol w:w="2093"/>
+            <w:gridCol w:w="7793"/>
+          </w:tblGrid>
+        </w:tblGridChange>
       </w:tblGrid>
       <w:tr>
         <w:trPr>
@@ -3800,8 +4085,6 @@
             <w:r>
               <w:t>07</w:t>
             </w:r>
-            <w:bookmarkStart w:id="1" w:name="_GoBack"/>
-            <w:bookmarkEnd w:id="1"/>
           </w:p>
         </w:tc>
       </w:tr>
@@ -3885,21 +4168,47 @@
             <w:pPr>
               <w:cnfStyle w:val="000000100000" w:firstRow="0" w:lastRow="0" w:firstColumn="0" w:lastColumn="0" w:oddVBand="0" w:evenVBand="0" w:oddHBand="1" w:evenHBand="0" w:firstRowFirstColumn="0" w:firstRowLastColumn="0" w:lastRowFirstColumn="0" w:lastRowLastColumn="0"/>
             </w:pPr>
-            <w:r>
-              <w:t>Derivada de requisitos.</w:t>
-            </w:r>
+            <w:ins w:id="38" w:author="Familia Lucki &amp; Bustos" w:date="2013-05-01T18:27:00Z">
+              <w:r>
+                <w:t>Derivada del análisis.</w:t>
+              </w:r>
+            </w:ins>
+            <w:del w:id="39" w:author="Familia Lucki &amp; Bustos" w:date="2013-05-01T18:27:00Z">
+              <w:r>
+                <w:delText>Derivada de requisitos.</w:delText>
+              </w:r>
+            </w:del>
           </w:p>
         </w:tc>
       </w:tr>
       <w:tr>
+        <w:tblPrEx>
+          <w:tblW w:w="0" w:type="auto"/>
+          <w:tblPrExChange w:id="40" w:author="Familia Lucki &amp; Bustos" w:date="2013-05-01T18:28:00Z">
+            <w:tblPrEx>
+              <w:tblW w:w="0" w:type="auto"/>
+            </w:tblPrEx>
+          </w:tblPrExChange>
+        </w:tblPrEx>
         <w:trPr>
-          <w:trHeight w:val="1020"/>
+          <w:trHeight w:val="794"/>
+          <w:trPrChange w:id="41" w:author="Familia Lucki &amp; Bustos" w:date="2013-05-01T18:28:00Z">
+            <w:trPr>
+              <w:trHeight w:val="1020"/>
+            </w:trPr>
+          </w:trPrChange>
         </w:trPr>
         <w:tc>
           <w:tcPr>
             <w:cnfStyle w:val="001000000000" w:firstRow="0" w:lastRow="0" w:firstColumn="1" w:lastColumn="0" w:oddVBand="0" w:evenVBand="0" w:oddHBand="0" w:evenHBand="0" w:firstRowFirstColumn="0" w:firstRowLastColumn="0" w:lastRowFirstColumn="0" w:lastRowLastColumn="0"/>
             <w:tcW w:w="2093" w:type="dxa"/>
             <w:vAlign w:val="center"/>
+            <w:tcPrChange w:id="42" w:author="Familia Lucki &amp; Bustos" w:date="2013-05-01T18:28:00Z">
+              <w:tcPr>
+                <w:tcW w:w="2093" w:type="dxa"/>
+                <w:vAlign w:val="center"/>
+              </w:tcPr>
+            </w:tcPrChange>
           </w:tcPr>
           <w:p>
             <w:pPr>
@@ -3914,6 +4223,12 @@
           <w:tcPr>
             <w:tcW w:w="7793" w:type="dxa"/>
             <w:vAlign w:val="center"/>
+            <w:tcPrChange w:id="43" w:author="Familia Lucki &amp; Bustos" w:date="2013-05-01T18:28:00Z">
+              <w:tcPr>
+                <w:tcW w:w="7793" w:type="dxa"/>
+                <w:vAlign w:val="center"/>
+              </w:tcPr>
+            </w:tcPrChange>
           </w:tcPr>
           <w:p>
             <w:pPr>
@@ -3922,6 +4237,8 @@
             <w:r>
               <w:t>Este caso de pruebas demuestra que no puede ubicar la casa si es que el terreno está lleno de peñascos.</w:t>
             </w:r>
+            <w:bookmarkStart w:id="44" w:name="_GoBack"/>
+            <w:bookmarkEnd w:id="44"/>
           </w:p>
         </w:tc>
       </w:tr>
@@ -4050,7 +4367,7 @@
                 <v:shape id="_x0000_s1034" type="#_x0000_t75" style="position:absolute;margin-left:216.25pt;margin-top:3.75pt;width:60.75pt;height:49.5pt;z-index:251667456;mso-position-horizontal-relative:text;mso-position-vertical-relative:text;mso-width-relative:page;mso-height-relative:page">
                   <v:imagedata r:id="rId16" o:title=""/>
                 </v:shape>
-                <o:OLEObject Type="Embed" ProgID="PBrush" ShapeID="_x0000_s1034" DrawAspect="Content" ObjectID="_1428936798" r:id="rId17"/>
+                <o:OLEObject Type="Embed" ProgID="PBrush" ShapeID="_x0000_s1034" DrawAspect="Content" ObjectID="_1428938108" r:id="rId17"/>
               </w:pict>
             </w:r>
             <w:r>
@@ -4322,7 +4639,7 @@
         <w:b/>
         <w:noProof/>
       </w:rPr>
-      <w:t>9</w:t>
+      <w:t>7</w:t>
     </w:r>
     <w:r>
       <w:rPr>

</xml_diff>